<commit_message>
re-check project plan directory
</commit_message>
<xml_diff>
--- a/ProjectPlan/HaoLuProjectPlan_01787603.docx
+++ b/ProjectPlan/HaoLuProjectPlan_01787603.docx
@@ -384,15 +384,7 @@
           <w:rFonts w:cstheme="minorHAnsi"/>
           <w:lang w:val="en-US" w:eastAsia="zh-CN"/>
         </w:rPr>
-        <w:t xml:space="preserve">Wave propagation problems </w:t>
-      </w:r>
-      <w:commentRangeStart w:id="0"/>
-      <w:r>
-        <w:rPr>
-          <w:rFonts w:cstheme="minorHAnsi"/>
-          <w:lang w:val="en-US" w:eastAsia="zh-CN"/>
-        </w:rPr>
-        <w:t xml:space="preserve">have been </w:t>
+        <w:t xml:space="preserve">Wave propagation problems have been </w:t>
       </w:r>
       <w:r>
         <w:rPr>
@@ -408,14 +400,6 @@
         </w:rPr>
         <w:t xml:space="preserve"> concern </w:t>
       </w:r>
-      <w:commentRangeEnd w:id="0"/>
-      <w:r>
-        <w:rPr>
-          <w:rStyle w:val="CommentReference"/>
-          <w:rFonts w:cstheme="minorHAnsi"/>
-        </w:rPr>
-        <w:commentReference w:id="0"/>
-      </w:r>
       <w:r>
         <w:rPr>
           <w:rFonts w:cstheme="minorHAnsi"/>
@@ -428,120 +412,138 @@
           <w:rFonts w:cstheme="minorHAnsi"/>
           <w:lang w:val="en-US" w:eastAsia="zh-CN"/>
         </w:rPr>
+        <w:t xml:space="preserve"> engineering</w:t>
+      </w:r>
+      <w:r>
+        <w:rPr>
+          <w:rFonts w:cstheme="minorHAnsi"/>
+          <w:lang w:val="en-US" w:eastAsia="zh-CN"/>
+        </w:rPr>
+        <w:t xml:space="preserve"> areas</w:t>
+      </w:r>
+      <w:r>
+        <w:rPr>
+          <w:rFonts w:cstheme="minorHAnsi"/>
+          <w:lang w:val="en-US" w:eastAsia="zh-CN"/>
+        </w:rPr>
+        <w:t>,</w:t>
+      </w:r>
+      <w:r>
+        <w:rPr>
+          <w:rFonts w:cstheme="minorHAnsi"/>
+          <w:lang w:val="en-US" w:eastAsia="zh-CN"/>
+        </w:rPr>
+        <w:t xml:space="preserve"> e.g. </w:t>
+      </w:r>
+      <w:r>
+        <w:rPr>
+          <w:rFonts w:cstheme="minorHAnsi"/>
+          <w:lang w:val="en-US" w:eastAsia="zh-CN"/>
+        </w:rPr>
+        <w:t>stru</w:t>
+      </w:r>
+      <w:r>
+        <w:rPr>
+          <w:rFonts w:cstheme="minorHAnsi"/>
+          <w:lang w:val="en-US" w:eastAsia="zh-CN"/>
+        </w:rPr>
+        <w:t>ctural analysis (</w:t>
+      </w:r>
+      <w:proofErr w:type="spellStart"/>
+      <w:r>
+        <w:rPr>
+          <w:rFonts w:cstheme="minorHAnsi"/>
+          <w:lang w:val="en-US" w:eastAsia="zh-CN"/>
+        </w:rPr>
+        <w:t>Nie</w:t>
+      </w:r>
+      <w:proofErr w:type="spellEnd"/>
+      <w:r>
+        <w:rPr>
+          <w:rFonts w:cstheme="minorHAnsi"/>
+          <w:lang w:val="en-US" w:eastAsia="zh-CN"/>
+        </w:rPr>
+        <w:t xml:space="preserve"> et al., 2020</w:t>
+      </w:r>
+      <w:r>
+        <w:rPr>
+          <w:rFonts w:cstheme="minorHAnsi"/>
+          <w:lang w:val="en-US" w:eastAsia="zh-CN"/>
+        </w:rPr>
+        <w:t>)</w:t>
+      </w:r>
+      <w:r>
+        <w:rPr>
+          <w:rFonts w:cstheme="minorHAnsi"/>
+          <w:lang w:val="en-US" w:eastAsia="zh-CN"/>
+        </w:rPr>
+        <w:t xml:space="preserve"> and material property characterization (</w:t>
+      </w:r>
+      <w:proofErr w:type="spellStart"/>
+      <w:r>
+        <w:rPr>
+          <w:rFonts w:cstheme="minorHAnsi"/>
+          <w:lang w:val="en-US" w:eastAsia="zh-CN"/>
+        </w:rPr>
+        <w:t>Lahivaara</w:t>
+      </w:r>
+      <w:proofErr w:type="spellEnd"/>
+      <w:r>
+        <w:rPr>
+          <w:rFonts w:cstheme="minorHAnsi"/>
+          <w:lang w:val="en-US" w:eastAsia="zh-CN"/>
+        </w:rPr>
+        <w:t xml:space="preserve"> et al., 2018)</w:t>
+      </w:r>
+      <w:r>
+        <w:rPr>
+          <w:rFonts w:cstheme="minorHAnsi"/>
+          <w:lang w:val="en-US" w:eastAsia="zh-CN"/>
+        </w:rPr>
+        <w:t xml:space="preserve">. </w:t>
+      </w:r>
+      <w:r>
+        <w:rPr>
+          <w:rFonts w:cstheme="minorHAnsi"/>
+          <w:lang w:val="en-US" w:eastAsia="zh-CN"/>
+        </w:rPr>
+        <w:t>Seismic wave propagation damage needs to be evaluated before a pipeline system to be installed</w:t>
+      </w:r>
+      <w:r>
+        <w:rPr>
+          <w:rFonts w:cstheme="minorHAnsi"/>
+          <w:lang w:val="en-US" w:eastAsia="zh-CN"/>
+        </w:rPr>
         <w:t xml:space="preserve"> </w:t>
       </w:r>
-      <w:commentRangeStart w:id="1"/>
-      <w:commentRangeEnd w:id="1"/>
-      <w:r>
-        <w:rPr>
-          <w:rStyle w:val="CommentReference"/>
-          <w:rFonts w:cstheme="minorHAnsi"/>
-        </w:rPr>
-        <w:commentReference w:id="1"/>
-      </w:r>
-      <w:r>
-        <w:rPr>
-          <w:rFonts w:cstheme="minorHAnsi"/>
-          <w:lang w:val="en-US" w:eastAsia="zh-CN"/>
-        </w:rPr>
-        <w:t>engineering</w:t>
-      </w:r>
-      <w:r>
-        <w:rPr>
-          <w:rFonts w:cstheme="minorHAnsi"/>
-          <w:lang w:val="en-US" w:eastAsia="zh-CN"/>
-        </w:rPr>
-        <w:t xml:space="preserve"> areas</w:t>
-      </w:r>
-      <w:r>
-        <w:rPr>
-          <w:rFonts w:cstheme="minorHAnsi"/>
-          <w:lang w:val="en-US" w:eastAsia="zh-CN"/>
-        </w:rPr>
-        <w:t>,</w:t>
-      </w:r>
-      <w:r>
-        <w:rPr>
-          <w:rFonts w:cstheme="minorHAnsi"/>
-          <w:lang w:val="en-US" w:eastAsia="zh-CN"/>
-        </w:rPr>
-        <w:t xml:space="preserve"> e.g. </w:t>
-      </w:r>
-      <w:r>
-        <w:rPr>
-          <w:rFonts w:cstheme="minorHAnsi"/>
-          <w:lang w:val="en-US" w:eastAsia="zh-CN"/>
-        </w:rPr>
-        <w:t>stru</w:t>
-      </w:r>
-      <w:r>
-        <w:rPr>
-          <w:rFonts w:cstheme="minorHAnsi"/>
-          <w:lang w:val="en-US" w:eastAsia="zh-CN"/>
-        </w:rPr>
-        <w:t>ctural analysis (</w:t>
-      </w:r>
-      <w:proofErr w:type="spellStart"/>
-      <w:r>
-        <w:rPr>
-          <w:rFonts w:cstheme="minorHAnsi"/>
-          <w:lang w:val="en-US" w:eastAsia="zh-CN"/>
-        </w:rPr>
-        <w:t>Nie</w:t>
-      </w:r>
-      <w:proofErr w:type="spellEnd"/>
-      <w:r>
-        <w:rPr>
-          <w:rFonts w:cstheme="minorHAnsi"/>
-          <w:lang w:val="en-US" w:eastAsia="zh-CN"/>
-        </w:rPr>
-        <w:t xml:space="preserve"> et al., 2020</w:t>
-      </w:r>
-      <w:r>
-        <w:rPr>
-          <w:rFonts w:cstheme="minorHAnsi"/>
-          <w:lang w:val="en-US" w:eastAsia="zh-CN"/>
-        </w:rPr>
-        <w:t>)</w:t>
-      </w:r>
-      <w:r>
-        <w:rPr>
-          <w:rFonts w:cstheme="minorHAnsi"/>
-          <w:lang w:val="en-US" w:eastAsia="zh-CN"/>
-        </w:rPr>
-        <w:t xml:space="preserve"> and material property characterization (</w:t>
-      </w:r>
-      <w:proofErr w:type="spellStart"/>
-      <w:r>
-        <w:rPr>
-          <w:rFonts w:cstheme="minorHAnsi"/>
-          <w:lang w:val="en-US" w:eastAsia="zh-CN"/>
-        </w:rPr>
-        <w:t>Lahivaara</w:t>
-      </w:r>
-      <w:proofErr w:type="spellEnd"/>
-      <w:r>
-        <w:rPr>
-          <w:rFonts w:cstheme="minorHAnsi"/>
-          <w:lang w:val="en-US" w:eastAsia="zh-CN"/>
-        </w:rPr>
-        <w:t xml:space="preserve"> et al., 2018)</w:t>
-      </w:r>
-      <w:r>
-        <w:rPr>
-          <w:rFonts w:cstheme="minorHAnsi"/>
-          <w:lang w:val="en-US" w:eastAsia="zh-CN"/>
-        </w:rPr>
-        <w:t xml:space="preserve">. </w:t>
-      </w:r>
-      <w:r>
-        <w:rPr>
-          <w:rFonts w:cstheme="minorHAnsi"/>
-          <w:lang w:val="en-US" w:eastAsia="zh-CN"/>
-        </w:rPr>
-        <w:t>Seismic wave propagation damage needs to be evaluated before a pipeline system to be installed</w:t>
-      </w:r>
-      <w:commentRangeStart w:id="2"/>
+      <w:r>
+        <w:rPr>
+          <w:rFonts w:cstheme="minorHAnsi"/>
+          <w:lang w:val="en-US" w:eastAsia="zh-CN"/>
+        </w:rPr>
+        <w:t>(O’Rourke et al., 1993)</w:t>
+      </w:r>
+      <w:r>
+        <w:rPr>
+          <w:rFonts w:cstheme="minorHAnsi"/>
+          <w:lang w:val="en-US" w:eastAsia="zh-CN"/>
+        </w:rPr>
+        <w:t xml:space="preserve">; </w:t>
+      </w:r>
+      <w:r>
+        <w:rPr>
+          <w:rFonts w:cstheme="minorHAnsi"/>
+          <w:lang w:val="en-US" w:eastAsia="zh-CN"/>
+        </w:rPr>
+        <w:t xml:space="preserve">ultrasonic </w:t>
+      </w:r>
+      <w:r>
+        <w:rPr>
+          <w:rFonts w:cstheme="minorHAnsi"/>
+          <w:lang w:val="en-US" w:eastAsia="zh-CN"/>
+        </w:rPr>
+        <w:t>wave was used in determining gasoline volatility characteristics by measuring the wave velocity</w:t>
+      </w:r>
       <w:r>
         <w:rPr>
           <w:rFonts w:cstheme="minorHAnsi"/>
@@ -549,20 +551,12 @@
         </w:rPr>
         <w:t xml:space="preserve"> </w:t>
       </w:r>
-      <w:commentRangeEnd w:id="2"/>
-      <w:r>
-        <w:rPr>
-          <w:rStyle w:val="CommentReference"/>
-          <w:rFonts w:cstheme="minorHAnsi"/>
-        </w:rPr>
-        <w:commentReference w:id="2"/>
-      </w:r>
-      <w:r>
-        <w:rPr>
-          <w:rFonts w:cstheme="minorHAnsi"/>
-          <w:lang w:val="en-US" w:eastAsia="zh-CN"/>
-        </w:rPr>
-        <w:t>(O’Rourke et al., 1993)</w:t>
+      <w:r>
+        <w:rPr>
+          <w:rFonts w:cstheme="minorHAnsi"/>
+          <w:lang w:val="en-US" w:eastAsia="zh-CN"/>
+        </w:rPr>
+        <w:t>(Takahashi et al., 2000)</w:t>
       </w:r>
       <w:r>
         <w:rPr>
@@ -576,14 +570,7 @@
           <w:rFonts w:cstheme="minorHAnsi"/>
           <w:lang w:val="en-US" w:eastAsia="zh-CN"/>
         </w:rPr>
-        <w:t xml:space="preserve">ultrasonic </w:t>
-      </w:r>
-      <w:r>
-        <w:rPr>
-          <w:rFonts w:cstheme="minorHAnsi"/>
-          <w:lang w:val="en-US" w:eastAsia="zh-CN"/>
-        </w:rPr>
-        <w:t>wave was used in determining gasoline volatility characteristics by measuring the wave velocity</w:t>
+        <w:t>lamb wave sensing network</w:t>
       </w:r>
       <w:r>
         <w:rPr>
@@ -597,21 +584,21 @@
           <w:rFonts w:cstheme="minorHAnsi"/>
           <w:lang w:val="en-US" w:eastAsia="zh-CN"/>
         </w:rPr>
-        <w:t>(Takahashi et al., 2000)</w:t>
-      </w:r>
-      <w:r>
-        <w:rPr>
-          <w:rFonts w:cstheme="minorHAnsi"/>
-          <w:lang w:val="en-US" w:eastAsia="zh-CN"/>
-        </w:rPr>
-        <w:t xml:space="preserve">; </w:t>
-      </w:r>
-      <w:r>
-        <w:rPr>
-          <w:rFonts w:cstheme="minorHAnsi"/>
-          <w:lang w:val="en-US" w:eastAsia="zh-CN"/>
-        </w:rPr>
-        <w:t>lamb wave sensing network</w:t>
+        <w:t>was</w:t>
+      </w:r>
+      <w:r>
+        <w:rPr>
+          <w:rFonts w:cstheme="minorHAnsi"/>
+          <w:lang w:val="en-US" w:eastAsia="zh-CN"/>
+        </w:rPr>
+        <w:t xml:space="preserve"> used in </w:t>
+      </w:r>
+      <w:r>
+        <w:rPr>
+          <w:rFonts w:cstheme="minorHAnsi"/>
+          <w:lang w:val="en-US" w:eastAsia="zh-CN"/>
+        </w:rPr>
+        <w:t>aluminum skin structural health monitoring</w:t>
       </w:r>
       <w:r>
         <w:rPr>
@@ -619,43 +606,6 @@
           <w:lang w:val="en-US" w:eastAsia="zh-CN"/>
         </w:rPr>
         <w:t xml:space="preserve"> </w:t>
-      </w:r>
-      <w:r>
-        <w:rPr>
-          <w:rFonts w:cstheme="minorHAnsi"/>
-          <w:lang w:val="en-US" w:eastAsia="zh-CN"/>
-        </w:rPr>
-        <w:t>was</w:t>
-      </w:r>
-      <w:r>
-        <w:rPr>
-          <w:rFonts w:cstheme="minorHAnsi"/>
-          <w:lang w:val="en-US" w:eastAsia="zh-CN"/>
-        </w:rPr>
-        <w:t xml:space="preserve"> used in </w:t>
-      </w:r>
-      <w:r>
-        <w:rPr>
-          <w:rFonts w:cstheme="minorHAnsi"/>
-          <w:lang w:val="en-US" w:eastAsia="zh-CN"/>
-        </w:rPr>
-        <w:t>aluminum skin structural health monitoring</w:t>
-      </w:r>
-      <w:commentRangeStart w:id="3"/>
-      <w:r>
-        <w:rPr>
-          <w:rFonts w:cstheme="minorHAnsi"/>
-          <w:lang w:val="en-US" w:eastAsia="zh-CN"/>
-        </w:rPr>
-        <w:t xml:space="preserve"> </w:t>
-      </w:r>
-      <w:commentRangeEnd w:id="3"/>
-      <w:r>
-        <w:rPr>
-          <w:rStyle w:val="CommentReference"/>
-          <w:rFonts w:cstheme="minorHAnsi"/>
-        </w:rPr>
-        <w:commentReference w:id="3"/>
       </w:r>
       <w:r>
         <w:rPr>
@@ -766,15 +716,6 @@
         </w:rPr>
         <w:t>h</w:t>
       </w:r>
-      <w:commentRangeStart w:id="4"/>
-      <w:commentRangeEnd w:id="4"/>
-      <w:r>
-        <w:rPr>
-          <w:rStyle w:val="CommentReference"/>
-          <w:rFonts w:cstheme="minorHAnsi"/>
-        </w:rPr>
-        <w:commentReference w:id="4"/>
-      </w:r>
       <w:r>
         <w:rPr>
           <w:rFonts w:cstheme="minorHAnsi"/>
@@ -953,7 +894,223 @@
         </w:rPr>
         <w:t>easily developed</w:t>
       </w:r>
-      <w:commentRangeStart w:id="5"/>
+      <w:r>
+        <w:rPr>
+          <w:rFonts w:cstheme="minorHAnsi"/>
+          <w:lang w:val="en-US" w:eastAsia="zh-CN"/>
+        </w:rPr>
+        <w:t xml:space="preserve"> into high-order in space </w:t>
+      </w:r>
+      <w:r>
+        <w:rPr>
+          <w:rFonts w:cstheme="minorHAnsi"/>
+          <w:lang w:val="en-US" w:eastAsia="zh-CN"/>
+        </w:rPr>
+        <w:t>but</w:t>
+      </w:r>
+      <w:r>
+        <w:rPr>
+          <w:rFonts w:cstheme="minorHAnsi"/>
+          <w:lang w:val="en-US" w:eastAsia="zh-CN"/>
+        </w:rPr>
+        <w:t xml:space="preserve"> limited due to its inability to address unstructured mesh (</w:t>
+      </w:r>
+      <w:proofErr w:type="spellStart"/>
+      <w:r>
+        <w:rPr>
+          <w:rFonts w:cstheme="minorHAnsi"/>
+          <w:lang w:val="en-US" w:eastAsia="zh-CN"/>
+        </w:rPr>
+        <w:t>Nie</w:t>
+      </w:r>
+      <w:proofErr w:type="spellEnd"/>
+      <w:r>
+        <w:rPr>
+          <w:rFonts w:cstheme="minorHAnsi"/>
+          <w:lang w:val="en-US" w:eastAsia="zh-CN"/>
+        </w:rPr>
+        <w:t xml:space="preserve"> et al., 2020</w:t>
+      </w:r>
+      <w:r>
+        <w:rPr>
+          <w:rFonts w:cstheme="minorHAnsi"/>
+          <w:lang w:val="en-US" w:eastAsia="zh-CN"/>
+        </w:rPr>
+        <w:t xml:space="preserve">; </w:t>
+      </w:r>
+      <w:proofErr w:type="spellStart"/>
+      <w:r>
+        <w:rPr>
+          <w:rFonts w:cstheme="minorHAnsi"/>
+          <w:lang w:val="en-US" w:eastAsia="zh-CN"/>
+        </w:rPr>
+        <w:t>Lahivaara</w:t>
+      </w:r>
+      <w:proofErr w:type="spellEnd"/>
+      <w:r>
+        <w:rPr>
+          <w:rFonts w:cstheme="minorHAnsi"/>
+          <w:lang w:val="en-US" w:eastAsia="zh-CN"/>
+        </w:rPr>
+        <w:t xml:space="preserve"> et al., 2018</w:t>
+      </w:r>
+      <w:r>
+        <w:rPr>
+          <w:rFonts w:cstheme="minorHAnsi"/>
+          <w:lang w:val="en-US" w:eastAsia="zh-CN"/>
+        </w:rPr>
+        <w:t xml:space="preserve">). </w:t>
+      </w:r>
+      <w:r>
+        <w:rPr>
+          <w:rFonts w:cstheme="minorHAnsi"/>
+          <w:lang w:val="en-US" w:eastAsia="zh-CN"/>
+        </w:rPr>
+        <w:t xml:space="preserve">FEM is the </w:t>
+      </w:r>
+      <w:proofErr w:type="gramStart"/>
+      <w:r>
+        <w:rPr>
+          <w:rFonts w:cstheme="minorHAnsi"/>
+          <w:lang w:val="en-US" w:eastAsia="zh-CN"/>
+        </w:rPr>
+        <w:t>most commonly used</w:t>
+      </w:r>
+      <w:proofErr w:type="gramEnd"/>
+      <w:r>
+        <w:rPr>
+          <w:rFonts w:cstheme="minorHAnsi"/>
+          <w:lang w:val="en-US" w:eastAsia="zh-CN"/>
+        </w:rPr>
+        <w:t xml:space="preserve"> method thanks to its ability for meshing the arbitrary domain</w:t>
+      </w:r>
+      <w:r>
+        <w:rPr>
+          <w:rFonts w:cstheme="minorHAnsi"/>
+          <w:lang w:val="en-US" w:eastAsia="zh-CN"/>
+        </w:rPr>
+        <w:t xml:space="preserve"> and the </w:t>
+      </w:r>
+      <w:r>
+        <w:rPr>
+          <w:rFonts w:cstheme="minorHAnsi"/>
+          <w:lang w:val="en-US" w:eastAsia="zh-CN"/>
+        </w:rPr>
+        <w:t>captur</w:t>
+      </w:r>
+      <w:r>
+        <w:rPr>
+          <w:rFonts w:cstheme="minorHAnsi"/>
+          <w:lang w:val="en-US" w:eastAsia="zh-CN"/>
+        </w:rPr>
+        <w:t>ing</w:t>
+      </w:r>
+      <w:r>
+        <w:rPr>
+          <w:rFonts w:cstheme="minorHAnsi"/>
+          <w:lang w:val="en-US" w:eastAsia="zh-CN"/>
+        </w:rPr>
+        <w:t xml:space="preserve"> local effects by the mesh refinement</w:t>
+      </w:r>
+      <w:r>
+        <w:rPr>
+          <w:rFonts w:cstheme="minorHAnsi"/>
+          <w:lang w:val="en-US" w:eastAsia="zh-CN"/>
+        </w:rPr>
+        <w:t xml:space="preserve"> (Reddy, 2006)</w:t>
+      </w:r>
+      <w:r>
+        <w:rPr>
+          <w:rFonts w:cstheme="minorHAnsi"/>
+          <w:lang w:val="en-US" w:eastAsia="zh-CN"/>
+        </w:rPr>
+        <w:t xml:space="preserve">. Previous work used FEM to </w:t>
+      </w:r>
+      <w:proofErr w:type="spellStart"/>
+      <w:r>
+        <w:rPr>
+          <w:rFonts w:cstheme="minorHAnsi"/>
+          <w:lang w:val="en-US" w:eastAsia="zh-CN"/>
+        </w:rPr>
+        <w:t>analyse</w:t>
+      </w:r>
+      <w:proofErr w:type="spellEnd"/>
+      <w:r>
+        <w:rPr>
+          <w:rFonts w:cstheme="minorHAnsi"/>
+          <w:lang w:val="en-US" w:eastAsia="zh-CN"/>
+        </w:rPr>
+        <w:t xml:space="preserve"> ultrasonic waves </w:t>
+      </w:r>
+      <w:r>
+        <w:rPr>
+          <w:rFonts w:cstheme="minorHAnsi"/>
+          <w:lang w:val="en-US" w:eastAsia="zh-CN"/>
+        </w:rPr>
+        <w:t xml:space="preserve">in heterogeneous media </w:t>
+      </w:r>
+      <w:r>
+        <w:rPr>
+          <w:rFonts w:cstheme="minorHAnsi"/>
+          <w:lang w:val="en-US" w:eastAsia="zh-CN"/>
+        </w:rPr>
+        <w:t xml:space="preserve">in 2D (Freed et al., 2016; Lhuillier et al., 2016; </w:t>
+      </w:r>
+      <w:proofErr w:type="spellStart"/>
+      <w:r>
+        <w:rPr>
+          <w:rFonts w:cstheme="minorHAnsi"/>
+          <w:lang w:val="en-US" w:eastAsia="zh-CN"/>
+        </w:rPr>
+        <w:t>Nakahata</w:t>
+      </w:r>
+      <w:proofErr w:type="spellEnd"/>
+      <w:r>
+        <w:rPr>
+          <w:rFonts w:cstheme="minorHAnsi"/>
+          <w:lang w:val="en-US" w:eastAsia="zh-CN"/>
+        </w:rPr>
+        <w:t xml:space="preserve"> et al., 2016) and elastic waves in 3D (Van </w:t>
+      </w:r>
+      <w:proofErr w:type="spellStart"/>
+      <w:r>
+        <w:rPr>
+          <w:rFonts w:cstheme="minorHAnsi"/>
+          <w:lang w:val="en-US" w:eastAsia="zh-CN"/>
+        </w:rPr>
+        <w:t>Pamel</w:t>
+      </w:r>
+      <w:proofErr w:type="spellEnd"/>
+      <w:r>
+        <w:rPr>
+          <w:rFonts w:cstheme="minorHAnsi"/>
+          <w:lang w:val="en-US" w:eastAsia="zh-CN"/>
+        </w:rPr>
+        <w:t xml:space="preserve"> et al., 2015; Van </w:t>
+      </w:r>
+      <w:proofErr w:type="spellStart"/>
+      <w:r>
+        <w:rPr>
+          <w:rFonts w:cstheme="minorHAnsi"/>
+          <w:lang w:val="en-US" w:eastAsia="zh-CN"/>
+        </w:rPr>
+        <w:t>Pamel</w:t>
+      </w:r>
+      <w:proofErr w:type="spellEnd"/>
+      <w:r>
+        <w:rPr>
+          <w:rFonts w:cstheme="minorHAnsi"/>
+          <w:lang w:val="en-US" w:eastAsia="zh-CN"/>
+        </w:rPr>
+        <w:t xml:space="preserve"> et al., 2017). Other methods have also been studied</w:t>
+      </w:r>
+      <w:r>
+        <w:rPr>
+          <w:rFonts w:cstheme="minorHAnsi"/>
+          <w:lang w:val="en-US" w:eastAsia="zh-CN"/>
+        </w:rPr>
+        <w:t>:</w:t>
+      </w:r>
       <w:r>
         <w:rPr>
           <w:rFonts w:cstheme="minorHAnsi"/>
@@ -961,29 +1118,77 @@
         </w:rPr>
         <w:t xml:space="preserve"> </w:t>
       </w:r>
-      <w:commentRangeEnd w:id="5"/>
-      <w:r>
-        <w:rPr>
-          <w:rStyle w:val="CommentReference"/>
-          <w:rFonts w:cstheme="minorHAnsi"/>
-        </w:rPr>
-        <w:commentReference w:id="5"/>
-      </w:r>
-      <w:r>
-        <w:rPr>
-          <w:rFonts w:cstheme="minorHAnsi"/>
-          <w:lang w:val="en-US" w:eastAsia="zh-CN"/>
-        </w:rPr>
-        <w:t>into high-order in space</w:t>
-      </w:r>
-      <w:commentRangeStart w:id="6"/>
-      <w:commentRangeEnd w:id="6"/>
-      <w:r>
-        <w:rPr>
-          <w:rStyle w:val="CommentReference"/>
-          <w:rFonts w:cstheme="minorHAnsi"/>
-        </w:rPr>
-        <w:commentReference w:id="6"/>
+      <w:r>
+        <w:rPr>
+          <w:rFonts w:cstheme="minorHAnsi"/>
+          <w:i/>
+          <w:lang w:val="en-US" w:eastAsia="zh-CN"/>
+        </w:rPr>
+        <w:t>d</w:t>
+      </w:r>
+      <w:r>
+        <w:rPr>
+          <w:rFonts w:cstheme="minorHAnsi"/>
+          <w:i/>
+          <w:lang w:val="en-US" w:eastAsia="zh-CN"/>
+        </w:rPr>
+        <w:t xml:space="preserve">iscrete element method </w:t>
+      </w:r>
+      <w:r>
+        <w:rPr>
+          <w:rFonts w:cstheme="minorHAnsi"/>
+          <w:lang w:val="en-US" w:eastAsia="zh-CN"/>
+        </w:rPr>
+        <w:t>(DEM)</w:t>
+      </w:r>
+      <w:r>
+        <w:rPr>
+          <w:rFonts w:cstheme="minorHAnsi"/>
+          <w:lang w:val="en-US" w:eastAsia="zh-CN"/>
+        </w:rPr>
+        <w:t xml:space="preserve"> has been used to investigate propagation patterns</w:t>
+      </w:r>
+      <w:r>
+        <w:rPr>
+          <w:rFonts w:cstheme="minorHAnsi"/>
+          <w:lang w:val="en-US" w:eastAsia="zh-CN"/>
+        </w:rPr>
+        <w:t xml:space="preserve"> for micro-scale domains</w:t>
+      </w:r>
+      <w:r>
+        <w:rPr>
+          <w:rFonts w:cstheme="minorHAnsi"/>
+          <w:lang w:val="en-US" w:eastAsia="zh-CN"/>
+        </w:rPr>
+        <w:t xml:space="preserve"> (Gu and Yang, 2018), wave frequencies </w:t>
+      </w:r>
+      <w:r>
+        <w:rPr>
+          <w:rFonts w:cstheme="minorHAnsi"/>
+          <w:lang w:val="en-US" w:eastAsia="zh-CN"/>
+        </w:rPr>
+        <w:t xml:space="preserve">(O’Donovan et al., 2016) </w:t>
+      </w:r>
+      <w:r>
+        <w:rPr>
+          <w:rFonts w:cstheme="minorHAnsi"/>
+          <w:lang w:val="en-US" w:eastAsia="zh-CN"/>
+        </w:rPr>
+        <w:t>and energy dissipation</w:t>
+      </w:r>
+      <w:r>
+        <w:rPr>
+          <w:rFonts w:cstheme="minorHAnsi"/>
+          <w:lang w:val="en-US" w:eastAsia="zh-CN"/>
+        </w:rPr>
+        <w:t xml:space="preserve"> (Ning et al., 2015)</w:t>
+      </w:r>
+      <w:r>
+        <w:rPr>
+          <w:rFonts w:cstheme="minorHAnsi"/>
+          <w:lang w:val="en-US" w:eastAsia="zh-CN"/>
+        </w:rPr>
+        <w:t xml:space="preserve"> for particle-like media and</w:t>
       </w:r>
       <w:r>
         <w:rPr>
@@ -997,16 +1202,107 @@
           <w:rFonts w:cstheme="minorHAnsi"/>
           <w:lang w:val="en-US" w:eastAsia="zh-CN"/>
         </w:rPr>
-        <w:t>but</w:t>
-      </w:r>
-      <w:r>
-        <w:rPr>
-          <w:rFonts w:cstheme="minorHAnsi"/>
-          <w:lang w:val="en-US" w:eastAsia="zh-CN"/>
-        </w:rPr>
-        <w:t xml:space="preserve"> limited due to its inability to address unstructured mesh</w:t>
-      </w:r>
-      <w:commentRangeStart w:id="7"/>
+        <w:t>incident</w:t>
+      </w:r>
+      <w:r>
+        <w:rPr>
+          <w:rFonts w:cstheme="minorHAnsi"/>
+          <w:lang w:val="en-US" w:eastAsia="zh-CN"/>
+        </w:rPr>
+        <w:t xml:space="preserve"> boundary</w:t>
+      </w:r>
+      <w:r>
+        <w:rPr>
+          <w:rFonts w:cstheme="minorHAnsi"/>
+          <w:lang w:val="en-US" w:eastAsia="zh-CN"/>
+        </w:rPr>
+        <w:t xml:space="preserve"> </w:t>
+      </w:r>
+      <w:r>
+        <w:rPr>
+          <w:rFonts w:cstheme="minorHAnsi"/>
+          <w:lang w:val="en-US" w:eastAsia="zh-CN"/>
+        </w:rPr>
+        <w:t xml:space="preserve">patterns </w:t>
+      </w:r>
+      <w:r>
+        <w:rPr>
+          <w:rFonts w:cstheme="minorHAnsi"/>
+          <w:lang w:val="en-US" w:eastAsia="zh-CN"/>
+        </w:rPr>
+        <w:t>for</w:t>
+      </w:r>
+      <w:r>
+        <w:rPr>
+          <w:rFonts w:cstheme="minorHAnsi"/>
+          <w:lang w:val="en-US" w:eastAsia="zh-CN"/>
+        </w:rPr>
+        <w:t xml:space="preserve"> </w:t>
+      </w:r>
+      <w:r>
+        <w:rPr>
+          <w:rFonts w:cstheme="minorHAnsi"/>
+          <w:lang w:val="en-US" w:eastAsia="zh-CN"/>
+        </w:rPr>
+        <w:t>joint-mass rock</w:t>
+      </w:r>
+      <w:r>
+        <w:rPr>
+          <w:rFonts w:cstheme="minorHAnsi"/>
+          <w:lang w:val="en-US" w:eastAsia="zh-CN"/>
+        </w:rPr>
+        <w:t>s</w:t>
+      </w:r>
+      <w:r>
+        <w:rPr>
+          <w:rFonts w:cstheme="minorHAnsi"/>
+          <w:lang w:val="en-US" w:eastAsia="zh-CN"/>
+        </w:rPr>
+        <w:t xml:space="preserve"> (Fan et al., 2004)</w:t>
+      </w:r>
+      <w:r>
+        <w:rPr>
+          <w:rFonts w:cstheme="minorHAnsi"/>
+          <w:lang w:val="en-US" w:eastAsia="zh-CN"/>
+        </w:rPr>
+        <w:t xml:space="preserve">. </w:t>
+      </w:r>
+      <w:r>
+        <w:rPr>
+          <w:rFonts w:cstheme="minorHAnsi"/>
+          <w:i/>
+          <w:lang w:val="en-US" w:eastAsia="zh-CN"/>
+        </w:rPr>
+        <w:t xml:space="preserve">Finite Volume Method </w:t>
+      </w:r>
+      <w:r>
+        <w:rPr>
+          <w:rFonts w:cstheme="minorHAnsi"/>
+          <w:lang w:val="en-US" w:eastAsia="zh-CN"/>
+        </w:rPr>
+        <w:t xml:space="preserve">(FVM) </w:t>
+      </w:r>
+      <w:r>
+        <w:rPr>
+          <w:rFonts w:cstheme="minorHAnsi"/>
+          <w:lang w:val="en-US" w:eastAsia="zh-CN"/>
+        </w:rPr>
+        <w:t>evaluates volume integrals as fluxes</w:t>
+      </w:r>
+      <w:r>
+        <w:rPr>
+          <w:rFonts w:cstheme="minorHAnsi"/>
+          <w:lang w:val="en-US" w:eastAsia="zh-CN"/>
+        </w:rPr>
+        <w:t xml:space="preserve"> on the finite volume boundary</w:t>
+      </w:r>
+      <w:r>
+        <w:rPr>
+          <w:rFonts w:cstheme="minorHAnsi"/>
+          <w:lang w:val="en-US" w:eastAsia="zh-CN"/>
+        </w:rPr>
+        <w:t xml:space="preserve"> and solves the partial differential equations (PDE) by balancing the input and output fluxes</w:t>
+      </w:r>
       <w:r>
         <w:rPr>
           <w:rFonts w:cstheme="minorHAnsi"/>
@@ -1020,7 +1316,7 @@
           <w:rFonts w:cstheme="minorHAnsi"/>
           <w:lang w:val="en-US" w:eastAsia="zh-CN"/>
         </w:rPr>
-        <w:t>Nie</w:t>
+        <w:t>Fallah</w:t>
       </w:r>
       <w:proofErr w:type="spellEnd"/>
       <w:r>
@@ -1028,14 +1324,14 @@
           <w:rFonts w:cstheme="minorHAnsi"/>
           <w:lang w:val="en-US" w:eastAsia="zh-CN"/>
         </w:rPr>
-        <w:t xml:space="preserve"> et al., 2020</w:t>
-      </w:r>
-      <w:r>
-        <w:rPr>
-          <w:rFonts w:cstheme="minorHAnsi"/>
-          <w:lang w:val="en-US" w:eastAsia="zh-CN"/>
-        </w:rPr>
-        <w:t xml:space="preserve">; </w:t>
+        <w:t xml:space="preserve"> et al., 2000)</w:t>
+      </w:r>
+      <w:r>
+        <w:rPr>
+          <w:rFonts w:cstheme="minorHAnsi"/>
+          <w:lang w:val="en-US" w:eastAsia="zh-CN"/>
+        </w:rPr>
+        <w:t xml:space="preserve">. </w:t>
       </w:r>
       <w:proofErr w:type="spellStart"/>
       <w:r>
@@ -1043,7 +1339,7 @@
           <w:rFonts w:cstheme="minorHAnsi"/>
           <w:lang w:val="en-US" w:eastAsia="zh-CN"/>
         </w:rPr>
-        <w:t>Lahivaara</w:t>
+        <w:t>Dumbser</w:t>
       </w:r>
       <w:proofErr w:type="spellEnd"/>
       <w:r>
@@ -1051,22 +1347,28 @@
           <w:rFonts w:cstheme="minorHAnsi"/>
           <w:lang w:val="en-US" w:eastAsia="zh-CN"/>
         </w:rPr>
-        <w:t xml:space="preserve"> et al., 2018</w:t>
-      </w:r>
-      <w:r>
-        <w:rPr>
-          <w:rFonts w:cstheme="minorHAnsi"/>
-          <w:lang w:val="en-US" w:eastAsia="zh-CN"/>
-        </w:rPr>
-        <w:t>)</w:t>
-      </w:r>
-      <w:commentRangeEnd w:id="7"/>
-      <w:r>
-        <w:rPr>
-          <w:rStyle w:val="CommentReference"/>
-          <w:rFonts w:cstheme="minorHAnsi"/>
-        </w:rPr>
-        <w:commentReference w:id="7"/>
+        <w:t xml:space="preserve"> et al., (2006) </w:t>
+      </w:r>
+      <w:r>
+        <w:rPr>
+          <w:rFonts w:cstheme="minorHAnsi"/>
+          <w:lang w:val="en-US" w:eastAsia="zh-CN"/>
+        </w:rPr>
+        <w:t>found FVM can provide accuracy comparable to other reference method, e.g. FEM,</w:t>
+      </w:r>
+      <w:r>
+        <w:rPr>
+          <w:rFonts w:cstheme="minorHAnsi"/>
+          <w:lang w:val="en-US" w:eastAsia="zh-CN"/>
+        </w:rPr>
+        <w:t xml:space="preserve"> for both isotropic and complex media in 2D and 3D simulatio</w:t>
+      </w:r>
+      <w:r>
+        <w:rPr>
+          <w:rFonts w:cstheme="minorHAnsi"/>
+          <w:lang w:val="en-US" w:eastAsia="zh-CN"/>
+        </w:rPr>
+        <w:t>n</w:t>
       </w:r>
       <w:r>
         <w:rPr>
@@ -1078,510 +1380,9 @@
       <w:r>
         <w:rPr>
           <w:rFonts w:cstheme="minorHAnsi"/>
-          <w:lang w:val="en-US" w:eastAsia="zh-CN"/>
-        </w:rPr>
-        <w:t xml:space="preserve">FEM </w:t>
-      </w:r>
-      <w:commentRangeStart w:id="8"/>
-      <w:commentRangeEnd w:id="8"/>
-      <w:r>
-        <w:rPr>
-          <w:rStyle w:val="CommentReference"/>
-          <w:rFonts w:cstheme="minorHAnsi"/>
-        </w:rPr>
-        <w:commentReference w:id="8"/>
-      </w:r>
-      <w:r>
-        <w:rPr>
-          <w:rFonts w:cstheme="minorHAnsi"/>
-          <w:lang w:val="en-US" w:eastAsia="zh-CN"/>
-        </w:rPr>
-        <w:t xml:space="preserve">is the most commonly used method </w:t>
-      </w:r>
-      <w:commentRangeStart w:id="9"/>
-      <w:r>
-        <w:rPr>
-          <w:rFonts w:cstheme="minorHAnsi"/>
-          <w:lang w:val="en-US" w:eastAsia="zh-CN"/>
-        </w:rPr>
-        <w:t>thanks to its ability for meshing the arbitrary domain</w:t>
-      </w:r>
-      <w:r>
-        <w:rPr>
-          <w:rFonts w:cstheme="minorHAnsi"/>
-          <w:lang w:val="en-US" w:eastAsia="zh-CN"/>
-        </w:rPr>
-        <w:t xml:space="preserve"> and the </w:t>
-      </w:r>
-      <w:r>
-        <w:rPr>
-          <w:rFonts w:cstheme="minorHAnsi"/>
-          <w:lang w:val="en-US" w:eastAsia="zh-CN"/>
-        </w:rPr>
-        <w:t>captur</w:t>
-      </w:r>
-      <w:r>
-        <w:rPr>
-          <w:rFonts w:cstheme="minorHAnsi"/>
-          <w:lang w:val="en-US" w:eastAsia="zh-CN"/>
-        </w:rPr>
-        <w:t>ing</w:t>
-      </w:r>
-      <w:r>
-        <w:rPr>
-          <w:rFonts w:cstheme="minorHAnsi"/>
-          <w:lang w:val="en-US" w:eastAsia="zh-CN"/>
-        </w:rPr>
-        <w:t xml:space="preserve"> local effects by the mesh refinement</w:t>
-      </w:r>
-      <w:r>
-        <w:rPr>
-          <w:rFonts w:cstheme="minorHAnsi"/>
-          <w:lang w:val="en-US" w:eastAsia="zh-CN"/>
-        </w:rPr>
-        <w:t xml:space="preserve"> (Reddy, 2006)</w:t>
-      </w:r>
-      <w:r>
-        <w:rPr>
-          <w:rFonts w:cstheme="minorHAnsi"/>
-          <w:lang w:val="en-US" w:eastAsia="zh-CN"/>
-        </w:rPr>
-        <w:t>.</w:t>
-      </w:r>
-      <w:commentRangeEnd w:id="9"/>
-      <w:r>
-        <w:rPr>
-          <w:rStyle w:val="CommentReference"/>
-          <w:rFonts w:cstheme="minorHAnsi"/>
-        </w:rPr>
-        <w:commentReference w:id="9"/>
-      </w:r>
-      <w:r>
-        <w:rPr>
-          <w:rFonts w:cstheme="minorHAnsi"/>
-          <w:lang w:val="en-US" w:eastAsia="zh-CN"/>
-        </w:rPr>
-        <w:t xml:space="preserve"> Previous work used FEM to </w:t>
-      </w:r>
-      <w:proofErr w:type="spellStart"/>
-      <w:r>
-        <w:rPr>
-          <w:rFonts w:cstheme="minorHAnsi"/>
-          <w:lang w:val="en-US" w:eastAsia="zh-CN"/>
-        </w:rPr>
-        <w:t>analyse</w:t>
-      </w:r>
-      <w:proofErr w:type="spellEnd"/>
-      <w:r>
-        <w:rPr>
-          <w:rFonts w:cstheme="minorHAnsi"/>
-          <w:lang w:val="en-US" w:eastAsia="zh-CN"/>
-        </w:rPr>
-        <w:t xml:space="preserve"> ultrasonic waves </w:t>
-      </w:r>
-      <w:r>
-        <w:rPr>
-          <w:rFonts w:cstheme="minorHAnsi"/>
-          <w:lang w:val="en-US" w:eastAsia="zh-CN"/>
-        </w:rPr>
-        <w:t xml:space="preserve">in heterogeneous media </w:t>
-      </w:r>
-      <w:r>
-        <w:rPr>
-          <w:rFonts w:cstheme="minorHAnsi"/>
-          <w:lang w:val="en-US" w:eastAsia="zh-CN"/>
-        </w:rPr>
-        <w:t xml:space="preserve">in 2D (Freed et al., 2016; Lhuillier et al., 2016; </w:t>
-      </w:r>
-      <w:proofErr w:type="spellStart"/>
-      <w:r>
-        <w:rPr>
-          <w:rFonts w:cstheme="minorHAnsi"/>
-          <w:lang w:val="en-US" w:eastAsia="zh-CN"/>
-        </w:rPr>
-        <w:t>Nakahata</w:t>
-      </w:r>
-      <w:proofErr w:type="spellEnd"/>
-      <w:r>
-        <w:rPr>
-          <w:rFonts w:cstheme="minorHAnsi"/>
-          <w:lang w:val="en-US" w:eastAsia="zh-CN"/>
-        </w:rPr>
-        <w:t xml:space="preserve"> et al., 2016) and elastic waves in 3D (Van </w:t>
-      </w:r>
-      <w:proofErr w:type="spellStart"/>
-      <w:r>
-        <w:rPr>
-          <w:rFonts w:cstheme="minorHAnsi"/>
-          <w:lang w:val="en-US" w:eastAsia="zh-CN"/>
-        </w:rPr>
-        <w:t>Pamel</w:t>
-      </w:r>
-      <w:proofErr w:type="spellEnd"/>
-      <w:r>
-        <w:rPr>
-          <w:rFonts w:cstheme="minorHAnsi"/>
-          <w:lang w:val="en-US" w:eastAsia="zh-CN"/>
-        </w:rPr>
-        <w:t xml:space="preserve"> et al., 2015; Van </w:t>
-      </w:r>
-      <w:proofErr w:type="spellStart"/>
-      <w:r>
-        <w:rPr>
-          <w:rFonts w:cstheme="minorHAnsi"/>
-          <w:lang w:val="en-US" w:eastAsia="zh-CN"/>
-        </w:rPr>
-        <w:t>Pamel</w:t>
-      </w:r>
-      <w:proofErr w:type="spellEnd"/>
-      <w:r>
-        <w:rPr>
-          <w:rFonts w:cstheme="minorHAnsi"/>
-          <w:lang w:val="en-US" w:eastAsia="zh-CN"/>
-        </w:rPr>
-        <w:t xml:space="preserve"> et al., 2017). Other methods have also been studied</w:t>
-      </w:r>
-      <w:r>
-        <w:rPr>
-          <w:rFonts w:cstheme="minorHAnsi"/>
-          <w:lang w:val="en-US" w:eastAsia="zh-CN"/>
-        </w:rPr>
-        <w:t>:</w:t>
-      </w:r>
-      <w:r>
-        <w:rPr>
-          <w:rFonts w:cstheme="minorHAnsi"/>
-          <w:lang w:val="en-US" w:eastAsia="zh-CN"/>
-        </w:rPr>
-        <w:t xml:space="preserve"> </w:t>
-      </w:r>
-      <w:r>
-        <w:rPr>
-          <w:rFonts w:cstheme="minorHAnsi"/>
           <w:i/>
           <w:lang w:val="en-US" w:eastAsia="zh-CN"/>
         </w:rPr>
-        <w:t>d</w:t>
-      </w:r>
-      <w:r>
-        <w:rPr>
-          <w:rFonts w:cstheme="minorHAnsi"/>
-          <w:i/>
-          <w:lang w:val="en-US" w:eastAsia="zh-CN"/>
-        </w:rPr>
-        <w:t xml:space="preserve">iscrete element method </w:t>
-      </w:r>
-      <w:r>
-        <w:rPr>
-          <w:rFonts w:cstheme="minorHAnsi"/>
-          <w:lang w:val="en-US" w:eastAsia="zh-CN"/>
-        </w:rPr>
-        <w:t>(DEM)</w:t>
-      </w:r>
-      <w:r>
-        <w:rPr>
-          <w:rFonts w:cstheme="minorHAnsi"/>
-          <w:lang w:val="en-US" w:eastAsia="zh-CN"/>
-        </w:rPr>
-        <w:t xml:space="preserve"> has been used to investigate propagation patterns</w:t>
-      </w:r>
-      <w:r>
-        <w:rPr>
-          <w:rFonts w:cstheme="minorHAnsi"/>
-          <w:lang w:val="en-US" w:eastAsia="zh-CN"/>
-        </w:rPr>
-        <w:t xml:space="preserve"> for micro-scale domains</w:t>
-      </w:r>
-      <w:r>
-        <w:rPr>
-          <w:rFonts w:cstheme="minorHAnsi"/>
-          <w:lang w:val="en-US" w:eastAsia="zh-CN"/>
-        </w:rPr>
-        <w:t xml:space="preserve"> (Gu and Yang, 2018), wave frequencies </w:t>
-      </w:r>
-      <w:r>
-        <w:rPr>
-          <w:rFonts w:cstheme="minorHAnsi"/>
-          <w:lang w:val="en-US" w:eastAsia="zh-CN"/>
-        </w:rPr>
-        <w:t xml:space="preserve">(O’Donovan et al., 2016) </w:t>
-      </w:r>
-      <w:r>
-        <w:rPr>
-          <w:rFonts w:cstheme="minorHAnsi"/>
-          <w:lang w:val="en-US" w:eastAsia="zh-CN"/>
-        </w:rPr>
-        <w:t>and energy dissipation</w:t>
-      </w:r>
-      <w:r>
-        <w:rPr>
-          <w:rFonts w:cstheme="minorHAnsi"/>
-          <w:lang w:val="en-US" w:eastAsia="zh-CN"/>
-        </w:rPr>
-        <w:t xml:space="preserve"> (Ning et al., 2015)</w:t>
-      </w:r>
-      <w:r>
-        <w:rPr>
-          <w:rFonts w:cstheme="minorHAnsi"/>
-          <w:lang w:val="en-US" w:eastAsia="zh-CN"/>
-        </w:rPr>
-        <w:t xml:space="preserve"> for particle-like media and</w:t>
-      </w:r>
-      <w:r>
-        <w:rPr>
-          <w:rFonts w:cstheme="minorHAnsi"/>
-          <w:lang w:val="en-US" w:eastAsia="zh-CN"/>
-        </w:rPr>
-        <w:t xml:space="preserve"> </w:t>
-      </w:r>
-      <w:r>
-        <w:rPr>
-          <w:rFonts w:cstheme="minorHAnsi"/>
-          <w:lang w:val="en-US" w:eastAsia="zh-CN"/>
-        </w:rPr>
-        <w:t>incident</w:t>
-      </w:r>
-      <w:r>
-        <w:rPr>
-          <w:rFonts w:cstheme="minorHAnsi"/>
-          <w:lang w:val="en-US" w:eastAsia="zh-CN"/>
-        </w:rPr>
-        <w:t xml:space="preserve"> boundary</w:t>
-      </w:r>
-      <w:r>
-        <w:rPr>
-          <w:rFonts w:cstheme="minorHAnsi"/>
-          <w:lang w:val="en-US" w:eastAsia="zh-CN"/>
-        </w:rPr>
-        <w:t xml:space="preserve"> </w:t>
-      </w:r>
-      <w:r>
-        <w:rPr>
-          <w:rFonts w:cstheme="minorHAnsi"/>
-          <w:lang w:val="en-US" w:eastAsia="zh-CN"/>
-        </w:rPr>
-        <w:t xml:space="preserve">patterns </w:t>
-      </w:r>
-      <w:r>
-        <w:rPr>
-          <w:rFonts w:cstheme="minorHAnsi"/>
-          <w:lang w:val="en-US" w:eastAsia="zh-CN"/>
-        </w:rPr>
-        <w:t>for</w:t>
-      </w:r>
-      <w:r>
-        <w:rPr>
-          <w:rFonts w:cstheme="minorHAnsi"/>
-          <w:lang w:val="en-US" w:eastAsia="zh-CN"/>
-        </w:rPr>
-        <w:t xml:space="preserve"> </w:t>
-      </w:r>
-      <w:r>
-        <w:rPr>
-          <w:rFonts w:cstheme="minorHAnsi"/>
-          <w:lang w:val="en-US" w:eastAsia="zh-CN"/>
-        </w:rPr>
-        <w:t>joint-mass rock</w:t>
-      </w:r>
-      <w:r>
-        <w:rPr>
-          <w:rFonts w:cstheme="minorHAnsi"/>
-          <w:lang w:val="en-US" w:eastAsia="zh-CN"/>
-        </w:rPr>
-        <w:t>s</w:t>
-      </w:r>
-      <w:r>
-        <w:rPr>
-          <w:rFonts w:cstheme="minorHAnsi"/>
-          <w:lang w:val="en-US" w:eastAsia="zh-CN"/>
-        </w:rPr>
-        <w:t xml:space="preserve"> (Fan et al., 2004)</w:t>
-      </w:r>
-      <w:r>
-        <w:rPr>
-          <w:rFonts w:cstheme="minorHAnsi"/>
-          <w:lang w:val="en-US" w:eastAsia="zh-CN"/>
-        </w:rPr>
-        <w:t xml:space="preserve">. </w:t>
-      </w:r>
-      <w:r>
-        <w:rPr>
-          <w:rFonts w:cstheme="minorHAnsi"/>
-          <w:i/>
-          <w:lang w:val="en-US" w:eastAsia="zh-CN"/>
-        </w:rPr>
-        <w:t xml:space="preserve">Finite Volume Method </w:t>
-      </w:r>
-      <w:r>
-        <w:rPr>
-          <w:rFonts w:cstheme="minorHAnsi"/>
-          <w:lang w:val="en-US" w:eastAsia="zh-CN"/>
-        </w:rPr>
-        <w:t xml:space="preserve">(FVM) </w:t>
-      </w:r>
-      <w:r>
-        <w:rPr>
-          <w:rFonts w:cstheme="minorHAnsi"/>
-          <w:lang w:val="en-US" w:eastAsia="zh-CN"/>
-        </w:rPr>
-        <w:t xml:space="preserve">evaluates volume integrals </w:t>
-      </w:r>
-      <w:commentRangeStart w:id="10"/>
-      <w:r>
-        <w:rPr>
-          <w:rFonts w:cstheme="minorHAnsi"/>
-          <w:lang w:val="en-US" w:eastAsia="zh-CN"/>
-        </w:rPr>
-        <w:t>as fluxes</w:t>
-      </w:r>
-      <w:r>
-        <w:rPr>
-          <w:rFonts w:cstheme="minorHAnsi"/>
-          <w:lang w:val="en-US" w:eastAsia="zh-CN"/>
-        </w:rPr>
-        <w:t xml:space="preserve"> on the finite volume boundary</w:t>
-      </w:r>
-      <w:r>
-        <w:rPr>
-          <w:rFonts w:cstheme="minorHAnsi"/>
-          <w:lang w:val="en-US" w:eastAsia="zh-CN"/>
-        </w:rPr>
-        <w:t xml:space="preserve"> </w:t>
-      </w:r>
-      <w:commentRangeEnd w:id="10"/>
-      <w:r>
-        <w:rPr>
-          <w:rStyle w:val="CommentReference"/>
-          <w:rFonts w:cstheme="minorHAnsi"/>
-        </w:rPr>
-        <w:commentReference w:id="10"/>
-      </w:r>
-      <w:r>
-        <w:rPr>
-          <w:rFonts w:cstheme="minorHAnsi"/>
-          <w:lang w:val="en-US" w:eastAsia="zh-CN"/>
-        </w:rPr>
-        <w:t xml:space="preserve">and solves the partial differential equations (PDE) by balancing the input and output </w:t>
-      </w:r>
-      <w:commentRangeStart w:id="11"/>
-      <w:r>
-        <w:rPr>
-          <w:rFonts w:cstheme="minorHAnsi"/>
-          <w:lang w:val="en-US" w:eastAsia="zh-CN"/>
-        </w:rPr>
-        <w:t>fluxes</w:t>
-      </w:r>
-      <w:r>
-        <w:rPr>
-          <w:rFonts w:cstheme="minorHAnsi"/>
-          <w:lang w:val="en-US" w:eastAsia="zh-CN"/>
-        </w:rPr>
-        <w:t xml:space="preserve"> (</w:t>
-      </w:r>
-      <w:proofErr w:type="spellStart"/>
-      <w:r>
-        <w:rPr>
-          <w:rFonts w:cstheme="minorHAnsi"/>
-          <w:lang w:val="en-US" w:eastAsia="zh-CN"/>
-        </w:rPr>
-        <w:t>Fallah</w:t>
-      </w:r>
-      <w:proofErr w:type="spellEnd"/>
-      <w:r>
-        <w:rPr>
-          <w:rFonts w:cstheme="minorHAnsi"/>
-          <w:lang w:val="en-US" w:eastAsia="zh-CN"/>
-        </w:rPr>
-        <w:t xml:space="preserve"> et al., 2000)</w:t>
-      </w:r>
-      <w:r>
-        <w:rPr>
-          <w:rFonts w:cstheme="minorHAnsi"/>
-          <w:lang w:val="en-US" w:eastAsia="zh-CN"/>
-        </w:rPr>
-        <w:t>.</w:t>
-      </w:r>
-      <w:commentRangeEnd w:id="11"/>
-      <w:r>
-        <w:rPr>
-          <w:rStyle w:val="CommentReference"/>
-          <w:rFonts w:cstheme="minorHAnsi"/>
-        </w:rPr>
-        <w:commentReference w:id="11"/>
-      </w:r>
-      <w:r>
-        <w:rPr>
-          <w:rFonts w:cstheme="minorHAnsi"/>
-          <w:lang w:val="en-US" w:eastAsia="zh-CN"/>
-        </w:rPr>
-        <w:t xml:space="preserve"> </w:t>
-      </w:r>
-      <w:proofErr w:type="spellStart"/>
-      <w:r>
-        <w:rPr>
-          <w:rFonts w:cstheme="minorHAnsi"/>
-          <w:lang w:val="en-US" w:eastAsia="zh-CN"/>
-        </w:rPr>
-        <w:t>Dumbser</w:t>
-      </w:r>
-      <w:proofErr w:type="spellEnd"/>
-      <w:r>
-        <w:rPr>
-          <w:rFonts w:cstheme="minorHAnsi"/>
-          <w:lang w:val="en-US" w:eastAsia="zh-CN"/>
-        </w:rPr>
-        <w:t xml:space="preserve"> et al., (2006) </w:t>
-      </w:r>
-      <w:r>
-        <w:rPr>
-          <w:rFonts w:cstheme="minorHAnsi"/>
-          <w:lang w:val="en-US" w:eastAsia="zh-CN"/>
-        </w:rPr>
-        <w:t>found FVM can provide accuracy comparable to other reference method, e.g. FEM,</w:t>
-      </w:r>
-      <w:commentRangeStart w:id="12"/>
-      <w:r>
-        <w:rPr>
-          <w:rFonts w:cstheme="minorHAnsi"/>
-          <w:lang w:val="en-US" w:eastAsia="zh-CN"/>
-        </w:rPr>
-        <w:t xml:space="preserve"> for both isotropic and complex media in 2D and 3D simulatio</w:t>
-      </w:r>
-      <w:r>
-        <w:rPr>
-          <w:rFonts w:cstheme="minorHAnsi"/>
-          <w:lang w:val="en-US" w:eastAsia="zh-CN"/>
-        </w:rPr>
-        <w:t>n</w:t>
-      </w:r>
-      <w:r>
-        <w:rPr>
-          <w:rFonts w:cstheme="minorHAnsi"/>
-          <w:lang w:val="en-US" w:eastAsia="zh-CN"/>
-        </w:rPr>
-        <w:t>.</w:t>
-      </w:r>
-      <w:commentRangeEnd w:id="12"/>
-      <w:r>
-        <w:rPr>
-          <w:rStyle w:val="CommentReference"/>
-          <w:rFonts w:cstheme="minorHAnsi"/>
-        </w:rPr>
-        <w:commentReference w:id="12"/>
-      </w:r>
-      <w:r>
-        <w:rPr>
-          <w:rFonts w:cstheme="minorHAnsi"/>
-          <w:lang w:val="en-US" w:eastAsia="zh-CN"/>
-        </w:rPr>
-        <w:t xml:space="preserve"> </w:t>
-      </w:r>
-      <w:r>
-        <w:rPr>
-          <w:rFonts w:cstheme="minorHAnsi"/>
-          <w:i/>
-          <w:lang w:val="en-US" w:eastAsia="zh-CN"/>
-        </w:rPr>
         <w:t>Method of fundamental solutions</w:t>
       </w:r>
       <w:r>
@@ -1589,23 +1390,7 @@
           <w:rFonts w:cstheme="minorHAnsi"/>
           <w:lang w:val="en-US" w:eastAsia="zh-CN"/>
         </w:rPr>
-        <w:t xml:space="preserve"> (MFS) is a mesh-free method which </w:t>
-      </w:r>
-      <w:commentRangeStart w:id="13"/>
-      <w:r>
-        <w:rPr>
-          <w:rFonts w:cstheme="minorHAnsi"/>
-          <w:lang w:val="en-US" w:eastAsia="zh-CN"/>
-        </w:rPr>
-        <w:t>approximate</w:t>
-      </w:r>
-      <w:commentRangeEnd w:id="13"/>
-      <w:r>
-        <w:rPr>
-          <w:rStyle w:val="CommentReference"/>
-          <w:rFonts w:cstheme="minorHAnsi"/>
-        </w:rPr>
-        <w:commentReference w:id="13"/>
+        <w:t xml:space="preserve"> (MFS) is a mesh-free method which approximate</w:t>
       </w:r>
       <w:r>
         <w:rPr>
@@ -2098,7 +1883,6 @@
           <w:lang w:val="en-US" w:eastAsia="zh-CN"/>
         </w:rPr>
       </w:pPr>
-      <w:commentRangeStart w:id="14"/>
       <w:r>
         <w:rPr>
           <w:rFonts w:cstheme="minorHAnsi"/>
@@ -2128,14 +1912,6 @@
         </w:rPr>
         <w:t xml:space="preserve"> have been developed</w:t>
       </w:r>
-      <w:commentRangeEnd w:id="14"/>
-      <w:r>
-        <w:rPr>
-          <w:rStyle w:val="CommentReference"/>
-          <w:rFonts w:cstheme="minorHAnsi"/>
-        </w:rPr>
-        <w:commentReference w:id="14"/>
-      </w:r>
       <w:r>
         <w:rPr>
           <w:rFonts w:cstheme="minorHAnsi"/>
@@ -2302,23 +2078,7 @@
           <w:rFonts w:cstheme="minorHAnsi"/>
           <w:lang w:val="en-US" w:eastAsia="zh-CN"/>
         </w:rPr>
-        <w:t xml:space="preserve">to </w:t>
-      </w:r>
-      <w:commentRangeStart w:id="15"/>
-      <w:r>
-        <w:rPr>
-          <w:rFonts w:cstheme="minorHAnsi"/>
-          <w:lang w:val="en-US" w:eastAsia="zh-CN"/>
-        </w:rPr>
-        <w:t>simulate wave dynamics in 2D</w:t>
-      </w:r>
-      <w:commentRangeEnd w:id="15"/>
-      <w:r>
-        <w:rPr>
-          <w:rStyle w:val="CommentReference"/>
-          <w:rFonts w:cstheme="minorHAnsi"/>
-        </w:rPr>
-        <w:commentReference w:id="15"/>
+        <w:t>to simulate wave dynamics in 2D</w:t>
       </w:r>
       <w:r>
         <w:rPr>
@@ -2332,23 +2092,7 @@
           <w:rFonts w:cstheme="minorHAnsi"/>
           <w:lang w:val="en-US" w:eastAsia="zh-CN"/>
         </w:rPr>
-        <w:t xml:space="preserve">a multi-scaled generator is able to generate accurate results for both homogeneous and heterogeneous media with only 720 </w:t>
-      </w:r>
-      <w:commentRangeStart w:id="16"/>
-      <w:r>
-        <w:rPr>
-          <w:rFonts w:cstheme="minorHAnsi"/>
-          <w:lang w:val="en-US" w:eastAsia="zh-CN"/>
-        </w:rPr>
-        <w:t>training datasets</w:t>
-      </w:r>
-      <w:commentRangeEnd w:id="16"/>
-      <w:r>
-        <w:rPr>
-          <w:rStyle w:val="CommentReference"/>
-          <w:rFonts w:cstheme="minorHAnsi"/>
-        </w:rPr>
-        <w:commentReference w:id="16"/>
+        <w:t>a multi-scaled generator is able to generate accurate results for both homogeneous and heterogeneous media with only 720 training datasets</w:t>
       </w:r>
       <w:r>
         <w:rPr>
@@ -2650,7 +2394,6 @@
         </w:rPr>
         <w:t xml:space="preserve">solid </w:t>
       </w:r>
-      <w:commentRangeStart w:id="17"/>
       <w:r>
         <w:rPr>
           <w:rFonts w:cstheme="minorHAnsi"/>
@@ -2672,14 +2415,6 @@
         </w:rPr>
         <w:t xml:space="preserve"> tortuosity and porosity </w:t>
       </w:r>
-      <w:commentRangeEnd w:id="17"/>
-      <w:r>
-        <w:rPr>
-          <w:rStyle w:val="CommentReference"/>
-          <w:rFonts w:cstheme="minorHAnsi"/>
-        </w:rPr>
-        <w:commentReference w:id="17"/>
-      </w:r>
       <w:r>
         <w:rPr>
           <w:rFonts w:cstheme="minorHAnsi"/>
@@ -2741,22 +2476,35 @@
           <w:rFonts w:cstheme="minorHAnsi"/>
           <w:lang w:val="en-US" w:eastAsia="zh-CN"/>
         </w:rPr>
+        <w:t xml:space="preserve"> fault detection </w:t>
+      </w:r>
+      <w:r>
+        <w:rPr>
+          <w:rFonts w:cstheme="minorHAnsi"/>
+          <w:lang w:val="en-US" w:eastAsia="zh-CN"/>
+        </w:rPr>
+        <w:t>in earthquake</w:t>
+      </w:r>
+      <w:r>
+        <w:rPr>
+          <w:rFonts w:cstheme="minorHAnsi"/>
+          <w:lang w:val="en-US" w:eastAsia="zh-CN"/>
+        </w:rPr>
         <w:t xml:space="preserve"> </w:t>
       </w:r>
-      <w:commentRangeStart w:id="18"/>
-      <w:r>
-        <w:rPr>
-          <w:rFonts w:cstheme="minorHAnsi"/>
-          <w:lang w:val="en-US" w:eastAsia="zh-CN"/>
-        </w:rPr>
-        <w:t xml:space="preserve">fault detection </w:t>
-      </w:r>
-      <w:r>
-        <w:rPr>
-          <w:rFonts w:cstheme="minorHAnsi"/>
-          <w:lang w:val="en-US" w:eastAsia="zh-CN"/>
-        </w:rPr>
-        <w:t>in earthquake</w:t>
+      <w:r>
+        <w:rPr>
+          <w:rFonts w:cstheme="minorHAnsi"/>
+          <w:lang w:val="en-US" w:eastAsia="zh-CN"/>
+        </w:rPr>
+        <w:t xml:space="preserve">scale </w:t>
+      </w:r>
+      <w:r>
+        <w:rPr>
+          <w:rFonts w:cstheme="minorHAnsi"/>
+          <w:lang w:val="en-US" w:eastAsia="zh-CN"/>
+        </w:rPr>
+        <w:t>and crack diagnosis</w:t>
       </w:r>
       <w:r>
         <w:rPr>
@@ -2770,22 +2518,55 @@
           <w:rFonts w:cstheme="minorHAnsi"/>
           <w:lang w:val="en-US" w:eastAsia="zh-CN"/>
         </w:rPr>
-        <w:t xml:space="preserve">scale </w:t>
-      </w:r>
-      <w:r>
-        <w:rPr>
-          <w:rFonts w:cstheme="minorHAnsi"/>
-          <w:lang w:val="en-US" w:eastAsia="zh-CN"/>
-        </w:rPr>
-        <w:t>and crack diagnosis</w:t>
-      </w:r>
-      <w:commentRangeEnd w:id="18"/>
-      <w:r>
-        <w:rPr>
-          <w:rStyle w:val="CommentReference"/>
-          <w:rFonts w:cstheme="minorHAnsi"/>
-        </w:rPr>
-        <w:commentReference w:id="18"/>
+        <w:t xml:space="preserve">for </w:t>
+      </w:r>
+      <w:r>
+        <w:rPr>
+          <w:rFonts w:cstheme="minorHAnsi"/>
+          <w:lang w:val="en-US" w:eastAsia="zh-CN"/>
+        </w:rPr>
+        <w:t>small-scale engineered materials</w:t>
+      </w:r>
+      <w:r>
+        <w:rPr>
+          <w:rFonts w:cstheme="minorHAnsi"/>
+          <w:lang w:val="en-US" w:eastAsia="zh-CN"/>
+        </w:rPr>
+        <w:t>. Li et al. (2019) developed a</w:t>
+      </w:r>
+      <w:r>
+        <w:rPr>
+          <w:rFonts w:cstheme="minorHAnsi"/>
+          <w:lang w:val="en-US" w:eastAsia="zh-CN"/>
+        </w:rPr>
+        <w:t xml:space="preserve"> U-Net-based (</w:t>
+      </w:r>
+      <w:bookmarkStart w:id="0" w:name="OLE_LINK1"/>
+      <w:bookmarkStart w:id="1" w:name="OLE_LINK2"/>
+      <w:proofErr w:type="spellStart"/>
+      <w:r>
+        <w:rPr>
+          <w:rFonts w:cstheme="minorHAnsi"/>
+          <w:lang w:val="en-US" w:eastAsia="zh-CN"/>
+        </w:rPr>
+        <w:t>Ronneberger</w:t>
+      </w:r>
+      <w:proofErr w:type="spellEnd"/>
+      <w:r>
+        <w:rPr>
+          <w:rFonts w:cstheme="minorHAnsi"/>
+          <w:lang w:val="en-US" w:eastAsia="zh-CN"/>
+        </w:rPr>
+        <w:t xml:space="preserve"> et al., 2015</w:t>
+      </w:r>
+      <w:bookmarkEnd w:id="0"/>
+      <w:bookmarkEnd w:id="1"/>
+      <w:r>
+        <w:rPr>
+          <w:rFonts w:cstheme="minorHAnsi"/>
+          <w:lang w:val="en-US" w:eastAsia="zh-CN"/>
+        </w:rPr>
+        <w:t>)</w:t>
       </w:r>
       <w:r>
         <w:rPr>
@@ -2799,59 +2580,7 @@
           <w:rFonts w:cstheme="minorHAnsi"/>
           <w:lang w:val="en-US" w:eastAsia="zh-CN"/>
         </w:rPr>
-        <w:t xml:space="preserve">for </w:t>
-      </w:r>
-      <w:r>
-        <w:rPr>
-          <w:rFonts w:cstheme="minorHAnsi"/>
-          <w:lang w:val="en-US" w:eastAsia="zh-CN"/>
-        </w:rPr>
-        <w:t>small-scale engineered materials</w:t>
-      </w:r>
-      <w:r>
-        <w:rPr>
-          <w:rFonts w:cstheme="minorHAnsi"/>
-          <w:lang w:val="en-US" w:eastAsia="zh-CN"/>
-        </w:rPr>
-        <w:t xml:space="preserve">. </w:t>
-      </w:r>
-      <w:commentRangeStart w:id="19"/>
-      <w:r>
-        <w:rPr>
-          <w:rFonts w:cstheme="minorHAnsi"/>
-          <w:lang w:val="en-US" w:eastAsia="zh-CN"/>
-        </w:rPr>
-        <w:t>Li et al. (2019) developed a</w:t>
-      </w:r>
-      <w:r>
-        <w:rPr>
-          <w:rFonts w:cstheme="minorHAnsi"/>
-          <w:lang w:val="en-US" w:eastAsia="zh-CN"/>
-        </w:rPr>
-        <w:t xml:space="preserve"> U-Net-based (</w:t>
-      </w:r>
-      <w:proofErr w:type="spellStart"/>
-      <w:r>
-        <w:rPr>
-          <w:rFonts w:cstheme="minorHAnsi"/>
-          <w:lang w:val="en-US" w:eastAsia="zh-CN"/>
-        </w:rPr>
-        <w:t>Ronneberger</w:t>
-      </w:r>
-      <w:proofErr w:type="spellEnd"/>
-      <w:r>
-        <w:rPr>
-          <w:rFonts w:cstheme="minorHAnsi"/>
-          <w:lang w:val="en-US" w:eastAsia="zh-CN"/>
-        </w:rPr>
-        <w:t xml:space="preserve"> et al., 2015</w:t>
-      </w:r>
-      <w:r>
-        <w:rPr>
-          <w:rFonts w:cstheme="minorHAnsi"/>
-          <w:lang w:val="en-US" w:eastAsia="zh-CN"/>
-        </w:rPr>
-        <w:t>)</w:t>
+        <w:t>autoencoder</w:t>
       </w:r>
       <w:r>
         <w:rPr>
@@ -2865,20 +2594,6 @@
           <w:rFonts w:cstheme="minorHAnsi"/>
           <w:lang w:val="en-US" w:eastAsia="zh-CN"/>
         </w:rPr>
-        <w:t>autoencoder</w:t>
-      </w:r>
-      <w:r>
-        <w:rPr>
-          <w:rFonts w:cstheme="minorHAnsi"/>
-          <w:lang w:val="en-US" w:eastAsia="zh-CN"/>
-        </w:rPr>
-        <w:t xml:space="preserve"> </w:t>
-      </w:r>
-      <w:r>
-        <w:rPr>
-          <w:rFonts w:cstheme="minorHAnsi"/>
-          <w:lang w:val="en-US" w:eastAsia="zh-CN"/>
-        </w:rPr>
         <w:t xml:space="preserve">to generate </w:t>
       </w:r>
       <w:r>
@@ -2893,22 +2608,7 @@
           <w:rFonts w:cstheme="minorHAnsi"/>
           <w:lang w:val="en-US" w:eastAsia="zh-CN"/>
         </w:rPr>
-        <w:t xml:space="preserve"> 2D-seismic sections</w:t>
-      </w:r>
-      <w:commentRangeEnd w:id="19"/>
-      <w:r>
-        <w:rPr>
-          <w:rStyle w:val="CommentReference"/>
-          <w:rFonts w:cstheme="minorHAnsi"/>
-        </w:rPr>
-        <w:commentReference w:id="19"/>
-      </w:r>
-      <w:r>
-        <w:rPr>
-          <w:rFonts w:cstheme="minorHAnsi"/>
-          <w:lang w:val="en-US" w:eastAsia="zh-CN"/>
-        </w:rPr>
-        <w:t xml:space="preserve">; </w:t>
+        <w:t xml:space="preserve"> 2D-seismic sections; </w:t>
       </w:r>
       <w:proofErr w:type="spellStart"/>
       <w:r>
@@ -3310,7 +3010,6 @@
           <w:rFonts w:asciiTheme="minorHAnsi" w:hAnsiTheme="minorHAnsi" w:cstheme="minorHAnsi"/>
         </w:rPr>
       </w:pPr>
-      <w:commentRangeStart w:id="20"/>
       <w:r>
         <w:rPr>
           <w:rFonts w:asciiTheme="minorHAnsi" w:hAnsiTheme="minorHAnsi" w:cstheme="minorHAnsi"/>
@@ -3324,16 +3023,6 @@
         </w:rPr>
         <w:t xml:space="preserve"> and Justifications</w:t>
       </w:r>
-      <w:commentRangeEnd w:id="20"/>
-      <w:r>
-        <w:rPr>
-          <w:rStyle w:val="CommentReference"/>
-          <w:rFonts w:asciiTheme="minorHAnsi" w:eastAsia="SimSun" w:hAnsiTheme="minorHAnsi" w:cstheme="minorHAnsi"/>
-          <w:b w:val="0"/>
-          <w:color w:val="auto"/>
-        </w:rPr>
-        <w:commentReference w:id="20"/>
-      </w:r>
     </w:p>
     <w:p>
       <w:r>
@@ -3390,26 +3079,11 @@
         </w:rPr>
         <w:t>Key decision steps will be discussed in this section.</w:t>
       </w:r>
-      <w:commentRangeStart w:id="21"/>
-      <w:r>
-        <w:rPr>
-          <w:rFonts w:cstheme="minorHAnsi"/>
-        </w:rPr>
-        <w:t xml:space="preserve"> </w:t>
-      </w:r>
-      <w:commentRangeEnd w:id="21"/>
-      <w:r>
-        <w:rPr>
-          <w:rStyle w:val="CommentReference"/>
-          <w:rFonts w:cstheme="minorHAnsi"/>
-        </w:rPr>
-        <w:commentReference w:id="21"/>
-      </w:r>
-      <w:r>
-        <w:rPr>
-          <w:rFonts w:cstheme="minorHAnsi"/>
-        </w:rPr>
-        <w:t>The project will</w:t>
+      <w:r>
+        <w:rPr>
+          <w:rFonts w:cstheme="minorHAnsi"/>
+        </w:rPr>
+        <w:t xml:space="preserve"> The project will</w:t>
       </w:r>
       <w:r>
         <w:rPr>
@@ -3544,7 +3218,7 @@
                     <pic:cNvPicPr/>
                   </pic:nvPicPr>
                   <pic:blipFill>
-                    <a:blip r:embed="rId12"/>
+                    <a:blip r:embed="rId8"/>
                     <a:stretch>
                       <a:fillRect/>
                     </a:stretch>
@@ -3574,8 +3248,7 @@
           <w:szCs w:val="21"/>
         </w:rPr>
       </w:pPr>
-      <w:bookmarkStart w:id="22" w:name="_Ref43663722"/>
-      <w:commentRangeStart w:id="23"/>
+      <w:bookmarkStart w:id="2" w:name="_Ref43663722"/>
       <w:r>
         <w:rPr>
           <w:rFonts w:cstheme="minorHAnsi"/>
@@ -3611,6 +3284,7 @@
       <w:r>
         <w:rPr>
           <w:rFonts w:cstheme="minorHAnsi"/>
+          <w:noProof/>
           <w:sz w:val="21"/>
           <w:szCs w:val="21"/>
         </w:rPr>
@@ -3624,7 +3298,7 @@
         </w:rPr>
         <w:fldChar w:fldCharType="end"/>
       </w:r>
-      <w:bookmarkEnd w:id="22"/>
+      <w:bookmarkEnd w:id="2"/>
       <w:r>
         <w:rPr>
           <w:rFonts w:cstheme="minorHAnsi"/>
@@ -3633,18 +3307,6 @@
         </w:rPr>
         <w:t xml:space="preserve"> Proposed workflow of the project.</w:t>
       </w:r>
-      <w:commentRangeEnd w:id="23"/>
-      <w:r>
-        <w:rPr>
-          <w:rStyle w:val="CommentReference"/>
-          <w:rFonts w:cstheme="minorHAnsi"/>
-          <w:i w:val="0"/>
-          <w:color w:val="auto"/>
-          <w:sz w:val="20"/>
-          <w:szCs w:val="20"/>
-        </w:rPr>
-        <w:commentReference w:id="23"/>
-      </w:r>
     </w:p>
     <w:p>
       <w:pPr>
@@ -3687,20 +3349,11 @@
         </w:rPr>
         <w:t xml:space="preserve">. </w:t>
       </w:r>
-      <w:commentRangeStart w:id="24"/>
       <w:r>
         <w:rPr>
           <w:rFonts w:cstheme="minorHAnsi"/>
         </w:rPr>
         <w:t xml:space="preserve">Most of the studies </w:t>
-      </w:r>
-      <w:commentRangeEnd w:id="24"/>
-      <w:r>
-        <w:rPr>
-          <w:rStyle w:val="CommentReference"/>
-          <w:rFonts w:cstheme="minorHAnsi"/>
-        </w:rPr>
-        <w:commentReference w:id="24"/>
       </w:r>
       <w:r>
         <w:rPr>
@@ -3839,8 +3492,7 @@
           <w:szCs w:val="21"/>
         </w:rPr>
       </w:pPr>
-      <w:bookmarkStart w:id="25" w:name="_Ref43672582"/>
-      <w:commentRangeStart w:id="26"/>
+      <w:bookmarkStart w:id="3" w:name="_Ref43672582"/>
       <w:r>
         <w:rPr>
           <w:rFonts w:cstheme="minorHAnsi"/>
@@ -3876,6 +3528,7 @@
       <w:r>
         <w:rPr>
           <w:rFonts w:cstheme="minorHAnsi"/>
+          <w:noProof/>
           <w:sz w:val="21"/>
           <w:szCs w:val="21"/>
         </w:rPr>
@@ -3889,7 +3542,7 @@
         </w:rPr>
         <w:fldChar w:fldCharType="end"/>
       </w:r>
-      <w:bookmarkEnd w:id="25"/>
+      <w:bookmarkEnd w:id="3"/>
       <w:r>
         <w:rPr>
           <w:rFonts w:cstheme="minorHAnsi"/>
@@ -3912,27 +3565,7 @@
           <w:sz w:val="21"/>
           <w:szCs w:val="21"/>
         </w:rPr>
-        <w:t xml:space="preserve"> and a cube</w:t>
-      </w:r>
-      <w:commentRangeEnd w:id="26"/>
-      <w:r>
-        <w:rPr>
-          <w:rStyle w:val="CommentReference"/>
-          <w:rFonts w:cstheme="minorHAnsi"/>
-          <w:i w:val="0"/>
-          <w:color w:val="auto"/>
-          <w:sz w:val="20"/>
-          <w:szCs w:val="20"/>
-        </w:rPr>
-        <w:commentReference w:id="26"/>
-      </w:r>
-      <w:r>
-        <w:rPr>
-          <w:rFonts w:cstheme="minorHAnsi"/>
-          <w:sz w:val="21"/>
-          <w:szCs w:val="21"/>
-        </w:rPr>
-        <w:t>.</w:t>
+        <w:t xml:space="preserve"> and a cube.</w:t>
       </w:r>
     </w:p>
     <w:tbl>
@@ -5114,7 +4747,6 @@
         </w:rPr>
         <w:t xml:space="preserve">, </w:t>
       </w:r>
-      <w:commentRangeStart w:id="27"/>
       <w:r>
         <w:rPr>
           <w:rFonts w:cstheme="minorHAnsi"/>
@@ -5211,15 +4843,6 @@
         </w:rPr>
         <w:t xml:space="preserve">. </w:t>
       </w:r>
-      <w:commentRangeEnd w:id="27"/>
-      <w:r>
-        <w:rPr>
-          <w:rStyle w:val="CommentReference"/>
-          <w:rFonts w:cstheme="minorHAnsi"/>
-          <w:iCs/>
-        </w:rPr>
-        <w:commentReference w:id="27"/>
-      </w:r>
       <w:r>
         <w:rPr>
           <w:rFonts w:cstheme="minorHAnsi"/>
@@ -5379,7 +5002,6 @@
         </w:rPr>
         <w:t xml:space="preserve"> </w:t>
       </w:r>
-      <w:commentRangeStart w:id="28"/>
       <w:r>
         <w:rPr>
           <w:rFonts w:cstheme="minorHAnsi"/>
@@ -5414,23 +5036,7 @@
           <w:rFonts w:cstheme="minorHAnsi"/>
           <w:iCs/>
         </w:rPr>
-        <w:t>,</w:t>
-      </w:r>
-      <w:commentRangeEnd w:id="28"/>
-      <w:r>
-        <w:rPr>
-          <w:rStyle w:val="CommentReference"/>
-          <w:rFonts w:cstheme="minorHAnsi"/>
-          <w:iCs/>
-        </w:rPr>
-        <w:commentReference w:id="28"/>
-      </w:r>
-      <w:r>
-        <w:rPr>
-          <w:rFonts w:cstheme="minorHAnsi"/>
-          <w:iCs/>
-        </w:rPr>
-        <w:t xml:space="preserve"> </w:t>
+        <w:t xml:space="preserve">, </w:t>
       </w:r>
       <w:r>
         <w:rPr>
@@ -5577,24 +5183,7 @@
           <w:rFonts w:cstheme="minorHAnsi"/>
           <w:iCs/>
         </w:rPr>
-        <w:t xml:space="preserve"> </w:t>
-      </w:r>
-      <w:commentRangeStart w:id="29"/>
-      <w:r>
-        <w:rPr>
-          <w:rFonts w:cstheme="minorHAnsi"/>
-          <w:iCs/>
-        </w:rPr>
-        <w:t xml:space="preserve"> </w:t>
-      </w:r>
-      <w:commentRangeEnd w:id="29"/>
-      <w:r>
-        <w:rPr>
-          <w:rStyle w:val="CommentReference"/>
-          <w:rFonts w:cstheme="minorHAnsi"/>
-          <w:iCs/>
-        </w:rPr>
-        <w:commentReference w:id="29"/>
+        <w:t xml:space="preserve">  </w:t>
       </w:r>
       <w:r>
         <w:rPr>
@@ -6238,7 +5827,7 @@
                                 <w:szCs w:val="22"/>
                               </w:rPr>
                             </w:pPr>
-                            <w:bookmarkStart w:id="30" w:name="_Ref43720016"/>
+                            <w:bookmarkStart w:id="4" w:name="_Ref43720016"/>
                             <w:r>
                               <w:t xml:space="preserve">Figure </w:t>
                             </w:r>
@@ -6250,7 +5839,7 @@
                                 <w:t>2</w:t>
                               </w:r>
                             </w:fldSimple>
-                            <w:bookmarkEnd w:id="30"/>
+                            <w:bookmarkEnd w:id="4"/>
                             <w:r>
                               <w:t xml:space="preserve"> Gantt chart for the project.</w:t>
                             </w:r>
@@ -6275,7 +5864,7 @@
                 <v:stroke joinstyle="miter"/>
                 <v:path gradientshapeok="t" o:connecttype="rect"/>
               </v:shapetype>
-              <v:shape id="Text Box 3" o:spid="_x0000_s1026" type="#_x0000_t202" style="position:absolute;margin-left:181.35pt;margin-top:418.7pt;width:489.6pt;height:.05pt;rotation:-90;z-index:251659264;visibility:visible;mso-wrap-style:square;mso-wrap-distance-left:9pt;mso-wrap-distance-top:0;mso-wrap-distance-right:9pt;mso-wrap-distance-bottom:0;mso-position-horizontal:absolute;mso-position-horizontal-relative:text;mso-position-vertical:absolute;mso-position-vertical-relative:text;v-text-anchor:top" o:gfxdata="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" stroked="f">
+              <v:shape id="Text Box 3" o:spid="_x0000_s1026" type="#_x0000_t202" style="position:absolute;margin-left:181.35pt;margin-top:418.7pt;width:489.6pt;height:.05pt;rotation:-90;z-index:251659264;visibility:visible;mso-wrap-style:square;mso-wrap-distance-left:9pt;mso-wrap-distance-top:0;mso-wrap-distance-right:9pt;mso-wrap-distance-bottom:0;mso-position-horizontal:absolute;mso-position-horizontal-relative:text;mso-position-vertical:absolute;mso-position-vertical-relative:text;v-text-anchor:top" o:gfxdata="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" stroked="f">
                 <v:textbox style="mso-fit-shape-to-text:t" inset="0,0,0,0">
                   <w:txbxContent>
                     <w:p>
@@ -6285,7 +5874,7 @@
                           <w:szCs w:val="22"/>
                         </w:rPr>
                       </w:pPr>
-                      <w:bookmarkStart w:id="31" w:name="_Ref43720016"/>
+                      <w:bookmarkStart w:id="5" w:name="_Ref43720016"/>
                       <w:r>
                         <w:t xml:space="preserve">Figure </w:t>
                       </w:r>
@@ -6297,7 +5886,7 @@
                           <w:t>2</w:t>
                         </w:r>
                       </w:fldSimple>
-                      <w:bookmarkEnd w:id="31"/>
+                      <w:bookmarkEnd w:id="5"/>
                       <w:r>
                         <w:t xml:space="preserve"> Gantt chart for the project.</w:t>
                       </w:r>
@@ -6330,7 +5919,7 @@
                     <pic:cNvPicPr/>
                   </pic:nvPicPr>
                   <pic:blipFill>
-                    <a:blip r:embed="rId13" cstate="print">
+                    <a:blip r:embed="rId9" cstate="print">
                       <a:extLst>
                         <a:ext uri="{28A0092B-C50C-407E-A947-70E740481C1C}">
                           <a14:useLocalDpi xmlns:a14="http://schemas.microsoft.com/office/drawing/2010/main" val="0"/>
@@ -6448,7 +6037,7 @@
         </w:rPr>
         <w:t xml:space="preserve">Bai, W., 2018. Automated cardiovascular magnetic resonance image analysis with fully convolutional networks, 1–12. </w:t>
       </w:r>
-      <w:hyperlink r:id="rId14" w:history="1">
+      <w:hyperlink r:id="rId10" w:history="1">
         <w:r>
           <w:rPr>
             <w:rStyle w:val="Hyperlink"/>
@@ -6515,7 +6104,7 @@
         </w:rPr>
         <w:t xml:space="preserve">, S., Xu, F., Krishnamurthy, A., Hsu, M.-C., &amp; Sarkar, S., 2019. A Deep Learning Framework for Design and Analysis of Surgical Bioprosthetic Heart Valves. Scientific Reports, 1–12. </w:t>
       </w:r>
-      <w:hyperlink r:id="rId15" w:history="1">
+      <w:hyperlink r:id="rId11" w:history="1">
         <w:r>
           <w:rPr>
             <w:rStyle w:val="Hyperlink"/>
@@ -7410,7 +6999,7 @@
         </w:rPr>
         <w:t xml:space="preserve"> of the ultrasonic propagation in complex media at EDF R&amp;D. In Proc. 19th World Conf. on Non-Destructive Testing, Munich, Germany, 13–17 June 2016. See </w:t>
       </w:r>
-      <w:hyperlink r:id="rId16" w:history="1">
+      <w:hyperlink r:id="rId12" w:history="1">
         <w:r>
           <w:rPr>
             <w:rStyle w:val="Hyperlink"/>
@@ -7446,7 +7035,7 @@
           <w:lang w:eastAsia="zh-CN"/>
         </w:rPr>
       </w:pPr>
-      <w:bookmarkStart w:id="32" w:name="_Ref43673763"/>
+      <w:bookmarkStart w:id="6" w:name="_Ref43673763"/>
       <w:r>
         <w:rPr>
           <w:rFonts w:eastAsia="Times New Roman" w:cstheme="minorHAnsi"/>
@@ -7456,7 +7045,7 @@
         </w:rPr>
         <w:t>Li, S., Yang, C., Sun, H. and Zhang, H., 2019. Seismic fault detection using an encoder–decoder convolutional neural network with a small training set. Journal of Geophysics and Engineering, 16(1), pp.175-189.</w:t>
       </w:r>
-      <w:bookmarkEnd w:id="32"/>
+      <w:bookmarkEnd w:id="6"/>
     </w:p>
     <w:p>
       <w:pPr>
@@ -7481,7 +7070,7 @@
         </w:rPr>
         <w:t xml:space="preserve">Liang, L., Liu, M., Martin, C., &amp; Sun, W., 2018. A deep learning approach to estimate stress distribution: a fast and accurate surrogate of finite-element analysis. Journal of the Royal Society Interface, 15(138), 20170844–11. </w:t>
       </w:r>
-      <w:hyperlink r:id="rId17" w:history="1">
+      <w:hyperlink r:id="rId13" w:history="1">
         <w:r>
           <w:rPr>
             <w:rStyle w:val="Hyperlink"/>
@@ -7750,7 +7339,7 @@
           <w:lang w:eastAsia="zh-CN"/>
         </w:rPr>
       </w:pPr>
-      <w:bookmarkStart w:id="33" w:name="_Ref43673758"/>
+      <w:bookmarkStart w:id="7" w:name="_Ref43673758"/>
       <w:proofErr w:type="spellStart"/>
       <w:r>
         <w:rPr>
@@ -7771,7 +7360,7 @@
         </w:rPr>
         <w:t xml:space="preserve">, Z., Jiang, H. and Kara, L.B., 2020. Stress field prediction in cantilevered structures using convolutional neural networks. Journal of Computing and Information Science in Engineering, 20(1). (2019). </w:t>
       </w:r>
-      <w:bookmarkEnd w:id="33"/>
+      <w:bookmarkEnd w:id="7"/>
     </w:p>
     <w:p>
       <w:pPr>
@@ -7998,7 +7587,7 @@
           <w:lang w:eastAsia="zh-CN"/>
         </w:rPr>
       </w:pPr>
-      <w:bookmarkStart w:id="34" w:name="_Ref43673771"/>
+      <w:bookmarkStart w:id="8" w:name="_Ref43673771"/>
       <w:proofErr w:type="spellStart"/>
       <w:r>
         <w:rPr>
@@ -8019,7 +7608,7 @@
         </w:rPr>
         <w:t xml:space="preserve">, C., Manson, G., &amp; Worden, K., 2014. A numerically enhanced machine learning approach to damage diagnosis using a Lamb wave sensing network. Journal of Sound and Vibration, 333(19), 4499–4525. </w:t>
       </w:r>
-      <w:hyperlink r:id="rId18" w:history="1">
+      <w:hyperlink r:id="rId14" w:history="1">
         <w:r>
           <w:rPr>
             <w:rStyle w:val="Hyperlink"/>
@@ -8031,7 +7620,7 @@
           <w:t>http://doi.org/10.1016/j.jsv.2014.04.059</w:t>
         </w:r>
       </w:hyperlink>
-      <w:bookmarkEnd w:id="34"/>
+      <w:bookmarkEnd w:id="8"/>
     </w:p>
     <w:p>
       <w:pPr>
@@ -8325,9 +7914,9 @@
       </w:r>
     </w:p>
     <w:sectPr>
-      <w:footerReference w:type="default" r:id="rId19"/>
-      <w:headerReference w:type="first" r:id="rId20"/>
-      <w:footerReference w:type="first" r:id="rId21"/>
+      <w:footerReference w:type="default" r:id="rId15"/>
+      <w:headerReference w:type="first" r:id="rId16"/>
+      <w:footerReference w:type="first" r:id="rId17"/>
       <w:pgSz w:w="11906" w:h="16838"/>
       <w:pgMar w:top="1440" w:right="1440" w:bottom="1440" w:left="1440" w:header="720" w:footer="720" w:gutter="0"/>
       <w:cols w:space="720"/>
@@ -8336,688 +7925,6 @@
     </w:sectPr>
   </w:body>
 </w:document>
-</file>
-
-<file path=word/comments.xml><?xml version="1.0" encoding="utf-8"?>
-<w:comments xmlns:wpc="http://schemas.microsoft.com/office/word/2010/wordprocessingCanvas" xmlns:cx="http://schemas.microsoft.com/office/drawing/2014/chartex" xmlns:cx1="http://schemas.microsoft.com/office/drawing/2015/9/8/chartex" xmlns:cx2="http://schemas.microsoft.com/office/drawing/2015/10/21/chartex" xmlns:cx3="http://schemas.microsoft.com/office/drawing/2016/5/9/chartex" xmlns:cx4="http://schemas.microsoft.com/office/drawing/2016/5/10/chartex" xmlns:cx5="http://schemas.microsoft.com/office/drawing/2016/5/11/chartex" xmlns:cx6="http://schemas.microsoft.com/office/drawing/2016/5/12/chartex" xmlns:cx7="http://schemas.microsoft.com/office/drawing/2016/5/13/chartex" xmlns:cx8="http://schemas.microsoft.com/office/drawing/2016/5/14/chartex" xmlns:mc="http://schemas.openxmlformats.org/markup-compatibility/2006" xmlns:aink="http://schemas.microsoft.com/office/drawing/2016/ink" xmlns:am3d="http://schemas.microsoft.com/office/drawing/2017/model3d" xmlns:o="urn:schemas-microsoft-com:office:office" xmlns:r="http://schemas.openxmlformats.org/officeDocument/2006/relationships" xmlns:m="http://schemas.openxmlformats.org/officeDocument/2006/math" xmlns:v="urn:schemas-microsoft-com:vml" xmlns:wp14="http://schemas.microsoft.com/office/word/2010/wordprocessingDrawing" xmlns:wp="http://schemas.openxmlformats.org/drawingml/2006/wordprocessingDrawing" xmlns:w10="urn:schemas-microsoft-com:office:word" xmlns:w="http://schemas.openxmlformats.org/wordprocessingml/2006/main" xmlns:w14="http://schemas.microsoft.com/office/word/2010/wordml" xmlns:w15="http://schemas.microsoft.com/office/word/2012/wordml" xmlns:w16cex="http://schemas.microsoft.com/office/word/2018/wordml/cex" xmlns:w16cid="http://schemas.microsoft.com/office/word/2016/wordml/cid" xmlns:w16="http://schemas.microsoft.com/office/word/2018/wordml" xmlns:w16se="http://schemas.microsoft.com/office/word/2015/wordml/symex" xmlns:wpg="http://schemas.microsoft.com/office/word/2010/wordprocessingGroup" xmlns:wpi="http://schemas.microsoft.com/office/word/2010/wordprocessingInk" xmlns:wne="http://schemas.microsoft.com/office/word/2006/wordml" xmlns:wps="http://schemas.microsoft.com/office/word/2010/wordprocessingShape" mc:Ignorable="w14 w15 w16se w16cid w16 w16cex wp14">
-  <w:comment w:id="0" w:author="Bird, Robert E" w:date="2020-06-25T09:05:00Z" w:initials="BRE">
-    <w:p>
-      <w:pPr>
-        <w:pStyle w:val="CommentText"/>
-      </w:pPr>
-      <w:r>
-        <w:rPr>
-          <w:rStyle w:val="CommentReference"/>
-        </w:rPr>
-        <w:annotationRef/>
-      </w:r>
-      <w:r>
-        <w:t>Should be “have been a concern”</w:t>
-      </w:r>
-    </w:p>
-  </w:comment>
-  <w:comment w:id="1" w:author="Bird, Robert E" w:date="2020-06-25T09:06:00Z" w:initials="BRE">
-    <w:p>
-      <w:pPr>
-        <w:pStyle w:val="CommentText"/>
-      </w:pPr>
-      <w:r>
-        <w:rPr>
-          <w:rStyle w:val="CommentReference"/>
-        </w:rPr>
-        <w:annotationRef/>
-      </w:r>
-      <w:r>
-        <w:t>If you can quantify “long time”</w:t>
-      </w:r>
-      <w:r>
-        <w:t>. It is good to be as specific as possible.</w:t>
-      </w:r>
-    </w:p>
-  </w:comment>
-  <w:comment w:id="2" w:author="Bird, Robert E" w:date="2020-06-25T09:06:00Z" w:initials="BRE">
-    <w:p>
-      <w:pPr>
-        <w:pStyle w:val="CommentText"/>
-      </w:pPr>
-      <w:r>
-        <w:rPr>
-          <w:rStyle w:val="CommentReference"/>
-        </w:rPr>
-        <w:annotationRef/>
-      </w:r>
-      <w:r>
-        <w:t>Why? Need to specifically sa</w:t>
-      </w:r>
-      <w:r>
-        <w:t xml:space="preserve">y what earthquakes do (i.e. stress waves) that </w:t>
-      </w:r>
-      <w:r>
-        <w:t>means careful consideration of</w:t>
-      </w:r>
-      <w:r>
-        <w:t xml:space="preserve"> materials and structures </w:t>
-      </w:r>
-      <w:r>
-        <w:t xml:space="preserve">is necessary. I think also try to </w:t>
-      </w:r>
-      <w:r>
-        <w:t>say more specifically what you mean by “account” – do you mean in their design? For instance</w:t>
-      </w:r>
-    </w:p>
-  </w:comment>
-  <w:comment w:id="3" w:author="Bird, Robert E" w:date="2020-06-25T09:11:00Z" w:initials="BRE">
-    <w:p>
-      <w:pPr>
-        <w:pStyle w:val="CommentText"/>
-      </w:pPr>
-      <w:r>
-        <w:rPr>
-          <w:rStyle w:val="CommentReference"/>
-        </w:rPr>
-        <w:annotationRef/>
-      </w:r>
-      <w:r>
-        <w:t>Say what engineering structure</w:t>
-      </w:r>
-    </w:p>
-  </w:comment>
-  <w:comment w:id="4" w:author="Bird, Robert E" w:date="2020-06-25T09:12:00Z" w:initials="BRE">
-    <w:p>
-      <w:pPr>
-        <w:pStyle w:val="CommentText"/>
-      </w:pPr>
-      <w:r>
-        <w:rPr>
-          <w:rStyle w:val="CommentReference"/>
-        </w:rPr>
-        <w:annotationRef/>
-      </w:r>
-      <w:r>
-        <w:t>Should be “however”</w:t>
-      </w:r>
-    </w:p>
-  </w:comment>
-  <w:comment w:id="5" w:author="Bird, Robert E" w:date="2020-06-25T09:20:00Z" w:initials="BRE">
-    <w:p>
-      <w:pPr>
-        <w:pStyle w:val="CommentText"/>
-      </w:pPr>
-      <w:r>
-        <w:rPr>
-          <w:rStyle w:val="CommentReference"/>
-        </w:rPr>
-        <w:annotationRef/>
-      </w:r>
-      <w:r>
-        <w:t xml:space="preserve">Should </w:t>
-      </w:r>
-      <w:proofErr w:type="gramStart"/>
-      <w:r>
-        <w:t>be ”Easily</w:t>
-      </w:r>
-      <w:proofErr w:type="gramEnd"/>
-      <w:r>
-        <w:t xml:space="preserve"> developed”</w:t>
-      </w:r>
-    </w:p>
-  </w:comment>
-  <w:comment w:id="6" w:author="Bird, Robert E" w:date="2020-06-25T09:20:00Z" w:initials="BRE">
-    <w:p>
-      <w:pPr>
-        <w:pStyle w:val="CommentText"/>
-      </w:pPr>
-      <w:r>
-        <w:rPr>
-          <w:rStyle w:val="CommentReference"/>
-        </w:rPr>
-        <w:annotationRef/>
-      </w:r>
-      <w:r>
-        <w:t>Should be a “.”</w:t>
-      </w:r>
-    </w:p>
-  </w:comment>
-  <w:comment w:id="7" w:author="Bird, Robert E" w:date="2020-06-25T09:21:00Z" w:initials="BRE">
-    <w:p>
-      <w:pPr>
-        <w:pStyle w:val="CommentText"/>
-      </w:pPr>
-      <w:r>
-        <w:rPr>
-          <w:rStyle w:val="CommentReference"/>
-        </w:rPr>
-        <w:annotationRef/>
-      </w:r>
-      <w:r>
-        <w:t>I think this sentence is incomplete</w:t>
-      </w:r>
-    </w:p>
-  </w:comment>
-  <w:comment w:id="8" w:author="Bird, Robert E" w:date="2020-06-25T09:21:00Z" w:initials="BRE">
-    <w:p>
-      <w:pPr>
-        <w:pStyle w:val="CommentText"/>
-      </w:pPr>
-      <w:r>
-        <w:rPr>
-          <w:rStyle w:val="CommentReference"/>
-        </w:rPr>
-        <w:annotationRef/>
-      </w:r>
-      <w:r>
-        <w:t>Already defined earlier, use “FEM”</w:t>
-      </w:r>
-    </w:p>
-  </w:comment>
-  <w:comment w:id="9" w:author="Bird, Robert E" w:date="2020-06-25T09:28:00Z" w:initials="BRE">
-    <w:p>
-      <w:pPr>
-        <w:pStyle w:val="CommentText"/>
-      </w:pPr>
-      <w:r>
-        <w:rPr>
-          <w:rStyle w:val="CommentReference"/>
-        </w:rPr>
-        <w:annotationRef/>
-      </w:r>
-      <w:r>
-        <w:t xml:space="preserve">I think you </w:t>
-      </w:r>
-      <w:r>
-        <w:t xml:space="preserve">should </w:t>
-      </w:r>
-      <w:r>
-        <w:t xml:space="preserve">support this with a citation – also I think that there are other advantages. </w:t>
-      </w:r>
-    </w:p>
-  </w:comment>
-  <w:comment w:id="10" w:author="Bird, Robert E" w:date="2020-06-25T09:37:00Z" w:initials="BRE">
-    <w:p>
-      <w:pPr>
-        <w:pStyle w:val="CommentText"/>
-      </w:pPr>
-      <w:r>
-        <w:rPr>
-          <w:rStyle w:val="CommentReference"/>
-        </w:rPr>
-        <w:annotationRef/>
-      </w:r>
-      <w:r>
-        <w:t>Fluxes on the finite volume boundary</w:t>
-      </w:r>
-    </w:p>
-  </w:comment>
-  <w:comment w:id="11" w:author="Bird, Robert E" w:date="2020-06-25T09:38:00Z" w:initials="BRE">
-    <w:p>
-      <w:pPr>
-        <w:pStyle w:val="CommentText"/>
-      </w:pPr>
-      <w:r>
-        <w:rPr>
-          <w:rStyle w:val="CommentReference"/>
-        </w:rPr>
-        <w:annotationRef/>
-      </w:r>
-      <w:r>
-        <w:t>Add citation</w:t>
-      </w:r>
-    </w:p>
-  </w:comment>
-  <w:comment w:id="12" w:author="Bird, Robert E" w:date="2020-06-25T09:38:00Z" w:initials="BRE">
-    <w:p>
-      <w:pPr>
-        <w:pStyle w:val="CommentText"/>
-      </w:pPr>
-      <w:r>
-        <w:rPr>
-          <w:rStyle w:val="CommentReference"/>
-        </w:rPr>
-        <w:annotationRef/>
-      </w:r>
-      <w:r>
-        <w:t>This is quite a dangerous thing to say since</w:t>
-      </w:r>
-      <w:r>
-        <w:t>, there are LOTS of qualifying factors that are necessary to bound this statement.</w:t>
-      </w:r>
-      <w:r>
-        <w:t xml:space="preserve"> I think to say “similar accuracy” is as much as you can really say</w:t>
-      </w:r>
-    </w:p>
-  </w:comment>
-  <w:comment w:id="13" w:author="Bird, Robert E" w:date="2020-06-25T09:42:00Z" w:initials="BRE">
-    <w:p>
-      <w:pPr>
-        <w:pStyle w:val="CommentText"/>
-      </w:pPr>
-      <w:r>
-        <w:rPr>
-          <w:rStyle w:val="CommentReference"/>
-        </w:rPr>
-        <w:annotationRef/>
-      </w:r>
-      <w:r>
-        <w:t>“Approximates the”</w:t>
-      </w:r>
-    </w:p>
-  </w:comment>
-  <w:comment w:id="14" w:author="Bird, Robert E" w:date="2020-06-25T09:48:00Z" w:initials="BRE">
-    <w:p>
-      <w:pPr>
-        <w:pStyle w:val="CommentText"/>
-      </w:pPr>
-      <w:r>
-        <w:rPr>
-          <w:rStyle w:val="CommentReference"/>
-        </w:rPr>
-        <w:annotationRef/>
-      </w:r>
-      <w:r>
-        <w:t>NN</w:t>
-      </w:r>
-      <w:r>
-        <w:t xml:space="preserve"> architectures?</w:t>
-      </w:r>
-    </w:p>
-  </w:comment>
-  <w:comment w:id="15" w:author="Bird, Robert E" w:date="2020-06-25T09:50:00Z" w:initials="BRE">
-    <w:p>
-      <w:pPr>
-        <w:pStyle w:val="CommentText"/>
-      </w:pPr>
-      <w:r>
-        <w:rPr>
-          <w:rStyle w:val="CommentReference"/>
-        </w:rPr>
-        <w:annotationRef/>
-      </w:r>
-      <w:r>
-        <w:t>What was the training data?</w:t>
-      </w:r>
-    </w:p>
-  </w:comment>
-  <w:comment w:id="16" w:author="Bird, Robert E" w:date="2020-06-25T09:51:00Z" w:initials="BRE">
-    <w:p>
-      <w:pPr>
-        <w:pStyle w:val="CommentText"/>
-      </w:pPr>
-      <w:r>
-        <w:rPr>
-          <w:rStyle w:val="CommentReference"/>
-        </w:rPr>
-        <w:annotationRef/>
-      </w:r>
-      <w:r>
-        <w:t>Was this generated from simulation</w:t>
-      </w:r>
-    </w:p>
-  </w:comment>
-  <w:comment w:id="17" w:author="Bird, Robert E" w:date="2020-06-25T09:54:00Z" w:initials="BRE">
-    <w:p>
-      <w:pPr>
-        <w:pStyle w:val="CommentText"/>
-      </w:pPr>
-      <w:r>
-        <w:rPr>
-          <w:rStyle w:val="CommentReference"/>
-        </w:rPr>
-        <w:annotationRef/>
-      </w:r>
-      <w:r>
-        <w:t>Was the tortuosity and porosity for the whole domain or pointwise?</w:t>
-      </w:r>
-    </w:p>
-  </w:comment>
-  <w:comment w:id="18" w:author="Bird, Robert E" w:date="2020-06-25T09:55:00Z" w:initials="BRE">
-    <w:p>
-      <w:pPr>
-        <w:pStyle w:val="CommentText"/>
-      </w:pPr>
-      <w:r>
-        <w:rPr>
-          <w:rStyle w:val="CommentReference"/>
-        </w:rPr>
-        <w:annotationRef/>
-      </w:r>
-      <w:r>
-        <w:t>What scale is this? Earthquakes?</w:t>
-      </w:r>
-    </w:p>
-  </w:comment>
-  <w:comment w:id="19" w:author="Bird, Robert E" w:date="2020-06-25T09:57:00Z" w:initials="BRE">
-    <w:p>
-      <w:pPr>
-        <w:pStyle w:val="CommentText"/>
-      </w:pPr>
-      <w:r>
-        <w:rPr>
-          <w:rStyle w:val="CommentReference"/>
-        </w:rPr>
-        <w:annotationRef/>
-      </w:r>
-      <w:r>
-        <w:t xml:space="preserve">What was the </w:t>
-      </w:r>
-      <w:r>
-        <w:t xml:space="preserve">form of the training data, was </w:t>
-      </w:r>
-      <w:proofErr w:type="gramStart"/>
-      <w:r>
-        <w:t>it</w:t>
-      </w:r>
-      <w:proofErr w:type="gramEnd"/>
-      <w:r>
-        <w:t xml:space="preserve"> seismic data?</w:t>
-      </w:r>
-    </w:p>
-  </w:comment>
-  <w:comment w:id="20" w:author="Bird, Robert E" w:date="2020-06-25T10:13:00Z" w:initials="BRE">
-    <w:p>
-      <w:pPr>
-        <w:pStyle w:val="CommentText"/>
-      </w:pPr>
-      <w:r>
-        <w:rPr>
-          <w:rStyle w:val="CommentReference"/>
-        </w:rPr>
-        <w:annotationRef/>
-      </w:r>
-      <w:r>
-        <w:t>Add a little introduction to this section</w:t>
-      </w:r>
-    </w:p>
-  </w:comment>
-  <w:comment w:id="21" w:author="Bird, Robert E" w:date="2020-06-25T10:14:00Z" w:initials="BRE">
-    <w:p>
-      <w:pPr>
-        <w:pStyle w:val="CommentText"/>
-      </w:pPr>
-      <w:r>
-        <w:rPr>
-          <w:rStyle w:val="CommentReference"/>
-        </w:rPr>
-        <w:annotationRef/>
-      </w:r>
-      <w:r>
-        <w:t>I think it would be good to give some more background to each of these steps</w:t>
-      </w:r>
-      <w:r>
-        <w:t xml:space="preserve">, maybe add some subsection for each of these 4 points and identify </w:t>
-      </w:r>
-      <w:r>
-        <w:t xml:space="preserve">(if possible) </w:t>
-      </w:r>
-      <w:r>
-        <w:t>risks</w:t>
-      </w:r>
-      <w:r>
-        <w:t>, challenges and opportunities for each point.</w:t>
-      </w:r>
-      <w:r>
-        <w:t xml:space="preserve"> I think doing this will add more structure to this section.</w:t>
-      </w:r>
-    </w:p>
-  </w:comment>
-  <w:comment w:id="23" w:author="Bird, Robert E" w:date="2020-06-25T10:04:00Z" w:initials="BRE">
-    <w:p>
-      <w:pPr>
-        <w:pStyle w:val="CommentText"/>
-      </w:pPr>
-      <w:r>
-        <w:rPr>
-          <w:rStyle w:val="CommentReference"/>
-        </w:rPr>
-        <w:annotationRef/>
-      </w:r>
-      <w:r>
-        <w:t>Please could you make the lettering the Figure slightly bigger</w:t>
-      </w:r>
-    </w:p>
-  </w:comment>
-  <w:comment w:id="24" w:author="Bird, Robert E" w:date="2020-06-25T10:12:00Z" w:initials="BRE">
-    <w:p>
-      <w:pPr>
-        <w:pStyle w:val="CommentText"/>
-      </w:pPr>
-      <w:r>
-        <w:rPr>
-          <w:rStyle w:val="CommentReference"/>
-        </w:rPr>
-        <w:annotationRef/>
-      </w:r>
-      <w:r>
-        <w:t>Briefly repeat the citation here that you think are necessary</w:t>
-      </w:r>
-    </w:p>
-  </w:comment>
-  <w:comment w:id="26" w:author="Bird, Robert E" w:date="2020-06-25T10:16:00Z" w:initials="BRE">
-    <w:p>
-      <w:pPr>
-        <w:pStyle w:val="CommentText"/>
-      </w:pPr>
-      <w:r>
-        <w:rPr>
-          <w:rStyle w:val="CommentReference"/>
-        </w:rPr>
-        <w:annotationRef/>
-      </w:r>
-      <w:r>
-        <w:t xml:space="preserve">Add </w:t>
-      </w:r>
-      <w:proofErr w:type="gramStart"/>
-      <w:r>
-        <w:t>this captions</w:t>
-      </w:r>
-      <w:proofErr w:type="gramEnd"/>
-      <w:r>
-        <w:t xml:space="preserve"> below your table to be consistent with your figure captions.</w:t>
-      </w:r>
-    </w:p>
-  </w:comment>
-  <w:comment w:id="27" w:author="Bird, Robert E" w:date="2020-06-25T10:05:00Z" w:initials="BRE">
-    <w:p>
-      <w:pPr>
-        <w:pStyle w:val="CommentText"/>
-      </w:pPr>
-      <w:r>
-        <w:rPr>
-          <w:rStyle w:val="CommentReference"/>
-        </w:rPr>
-        <w:annotationRef/>
-      </w:r>
-      <w:r>
-        <w:t xml:space="preserve">I am always a bit wary of saying what the most </w:t>
-      </w:r>
-      <w:r>
-        <w:t>recent</w:t>
-      </w:r>
-      <w:r>
-        <w:t xml:space="preserve"> work is, </w:t>
-      </w:r>
-      <w:r>
-        <w:t>perhaps include “to the best of the author’s knowledge”</w:t>
-      </w:r>
-    </w:p>
-  </w:comment>
-  <w:comment w:id="28" w:author="Bird, Robert E" w:date="2020-06-25T10:09:00Z" w:initials="BRE">
-    <w:p>
-      <w:pPr>
-        <w:pStyle w:val="CommentText"/>
-      </w:pPr>
-      <w:r>
-        <w:rPr>
-          <w:rStyle w:val="CommentReference"/>
-        </w:rPr>
-        <w:annotationRef/>
-      </w:r>
-      <w:r>
-        <w:t>Use node number</w:t>
-      </w:r>
-    </w:p>
-  </w:comment>
-  <w:comment w:id="29" w:author="Bird, Robert E" w:date="2020-06-25T10:17:00Z" w:initials="BRE">
-    <w:p>
-      <w:pPr>
-        <w:pStyle w:val="CommentText"/>
-      </w:pPr>
-      <w:r>
-        <w:rPr>
-          <w:rStyle w:val="CommentReference"/>
-        </w:rPr>
-        <w:annotationRef/>
-      </w:r>
-      <w:r>
-        <w:t>As we discussed</w:t>
-      </w:r>
-      <w:r>
-        <w:t xml:space="preserve"> this is a good reason to being restricted to 2D also comment on what Adriana said about </w:t>
-      </w:r>
-      <w:r>
-        <w:t xml:space="preserve">being limited in node numbers and time will limit you to a particular set of problems </w:t>
-      </w:r>
-      <w:r>
-        <w:t>which could also define the scope of your 3D analysis. I think also worth comment</w:t>
-      </w:r>
-      <w:r>
-        <w:t>ing that 2D there is an established method i.e. produce a picture from the solution then pass that to a neural network. Whereas in 3D the methodology is not so established</w:t>
-      </w:r>
-      <w:r>
-        <w:t>. For instance,</w:t>
-      </w:r>
-      <w:r>
-        <w:t xml:space="preserve"> how to input data and define a cost function for a 3D wave propagation problem is no</w:t>
-      </w:r>
-      <w:r>
-        <w:t>t</w:t>
-      </w:r>
-      <w:r>
-        <w:t xml:space="preserve"> well defined and could be research area in itself.</w:t>
-      </w:r>
-      <w:r>
-        <w:t xml:space="preserve"> </w:t>
-      </w:r>
-      <w:r>
-        <w:t xml:space="preserve">In summary, try to have a few points and arguments for why you have chosen a selected research direction. </w:t>
-      </w:r>
-    </w:p>
-    <w:p>
-      <w:pPr>
-        <w:pStyle w:val="CommentText"/>
-      </w:pPr>
-    </w:p>
-    <w:p>
-      <w:pPr>
-        <w:pStyle w:val="CommentText"/>
-      </w:pPr>
-      <w:r>
-        <w:t>This leads me onto my next point, here you should really define exactly what you want to achieve and</w:t>
-      </w:r>
-      <w:r>
-        <w:t xml:space="preserve"> what is interesting and novel about it. This will help the reader but also you and your path through the project. </w:t>
-      </w:r>
-    </w:p>
-  </w:comment>
-</w:comments>
-</file>
-
-<file path=word/commentsExtended.xml><?xml version="1.0" encoding="utf-8"?>
-<w15:commentsEx xmlns:wpc="http://schemas.microsoft.com/office/word/2010/wordprocessingCanvas" xmlns:cx="http://schemas.microsoft.com/office/drawing/2014/chartex" xmlns:cx1="http://schemas.microsoft.com/office/drawing/2015/9/8/chartex" xmlns:cx2="http://schemas.microsoft.com/office/drawing/2015/10/21/chartex" xmlns:cx3="http://schemas.microsoft.com/office/drawing/2016/5/9/chartex" xmlns:cx4="http://schemas.microsoft.com/office/drawing/2016/5/10/chartex" xmlns:cx5="http://schemas.microsoft.com/office/drawing/2016/5/11/chartex" xmlns:cx6="http://schemas.microsoft.com/office/drawing/2016/5/12/chartex" xmlns:cx7="http://schemas.microsoft.com/office/drawing/2016/5/13/chartex" xmlns:cx8="http://schemas.microsoft.com/office/drawing/2016/5/14/chartex" xmlns:mc="http://schemas.openxmlformats.org/markup-compatibility/2006" xmlns:aink="http://schemas.microsoft.com/office/drawing/2016/ink" xmlns:am3d="http://schemas.microsoft.com/office/drawing/2017/model3d" xmlns:o="urn:schemas-microsoft-com:office:office" xmlns:r="http://schemas.openxmlformats.org/officeDocument/2006/relationships" xmlns:m="http://schemas.openxmlformats.org/officeDocument/2006/math" xmlns:v="urn:schemas-microsoft-com:vml" xmlns:wp14="http://schemas.microsoft.com/office/word/2010/wordprocessingDrawing" xmlns:wp="http://schemas.openxmlformats.org/drawingml/2006/wordprocessingDrawing" xmlns:w10="urn:schemas-microsoft-com:office:word" xmlns:w="http://schemas.openxmlformats.org/wordprocessingml/2006/main" xmlns:w14="http://schemas.microsoft.com/office/word/2010/wordml" xmlns:w15="http://schemas.microsoft.com/office/word/2012/wordml" xmlns:w16cex="http://schemas.microsoft.com/office/word/2018/wordml/cex" xmlns:w16cid="http://schemas.microsoft.com/office/word/2016/wordml/cid" xmlns:w16="http://schemas.microsoft.com/office/word/2018/wordml" xmlns:w16se="http://schemas.microsoft.com/office/word/2015/wordml/symex" xmlns:wpg="http://schemas.microsoft.com/office/word/2010/wordprocessingGroup" xmlns:wpi="http://schemas.microsoft.com/office/word/2010/wordprocessingInk" xmlns:wne="http://schemas.microsoft.com/office/word/2006/wordml" xmlns:wps="http://schemas.microsoft.com/office/word/2010/wordprocessingShape" mc:Ignorable="w14 w15 w16se w16cid w16 w16cex wp14">
-  <w15:commentEx w15:paraId="56894389" w15:done="1"/>
-  <w15:commentEx w15:paraId="5B73F757" w15:done="1"/>
-  <w15:commentEx w15:paraId="67909681" w15:done="1"/>
-  <w15:commentEx w15:paraId="6B963899" w15:done="1"/>
-  <w15:commentEx w15:paraId="32983529" w15:done="1"/>
-  <w15:commentEx w15:paraId="1E8699FC" w15:done="1"/>
-  <w15:commentEx w15:paraId="19180E15" w15:done="1"/>
-  <w15:commentEx w15:paraId="7837A617" w15:done="1"/>
-  <w15:commentEx w15:paraId="0D4EEB04" w15:done="1"/>
-  <w15:commentEx w15:paraId="53953E78" w15:done="1"/>
-  <w15:commentEx w15:paraId="2B9D3318" w15:done="1"/>
-  <w15:commentEx w15:paraId="163B632B" w15:done="1"/>
-  <w15:commentEx w15:paraId="339A1678" w15:done="1"/>
-  <w15:commentEx w15:paraId="06E341A7" w15:done="1"/>
-  <w15:commentEx w15:paraId="51F4075C" w15:done="1"/>
-  <w15:commentEx w15:paraId="0C2CF0FF" w15:done="1"/>
-  <w15:commentEx w15:paraId="6C17E4D1" w15:done="1"/>
-  <w15:commentEx w15:paraId="06E72B7B" w15:done="1"/>
-  <w15:commentEx w15:paraId="20E72A86" w15:done="1"/>
-  <w15:commentEx w15:paraId="47D1EA45" w15:done="1"/>
-  <w15:commentEx w15:paraId="12DC382B" w15:done="1"/>
-  <w15:commentEx w15:paraId="0CC304E8" w15:done="1"/>
-  <w15:commentEx w15:paraId="2D2880B0" w15:done="1"/>
-  <w15:commentEx w15:paraId="4C7D43D4" w15:done="1"/>
-  <w15:commentEx w15:paraId="4FA75A00" w15:done="1"/>
-  <w15:commentEx w15:paraId="141470F7" w15:done="1"/>
-  <w15:commentEx w15:paraId="5CAC9EBB" w15:done="1"/>
-  <w15:commentEx w15:paraId="15CBF2F9" w15:done="1"/>
-</w15:commentsEx>
-</file>
-
-<file path=word/commentsExtensible.xml><?xml version="1.0" encoding="utf-8"?>
-<w16cex:commentsExtensible xmlns:wpc="http://schemas.microsoft.com/office/word/2010/wordprocessingCanvas" xmlns:cx="http://schemas.microsoft.com/office/drawing/2014/chartex" xmlns:cx1="http://schemas.microsoft.com/office/drawing/2015/9/8/chartex" xmlns:cx2="http://schemas.microsoft.com/office/drawing/2015/10/21/chartex" xmlns:cx3="http://schemas.microsoft.com/office/drawing/2016/5/9/chartex" xmlns:cx4="http://schemas.microsoft.com/office/drawing/2016/5/10/chartex" xmlns:cx5="http://schemas.microsoft.com/office/drawing/2016/5/11/chartex" xmlns:cx6="http://schemas.microsoft.com/office/drawing/2016/5/12/chartex" xmlns:cx7="http://schemas.microsoft.com/office/drawing/2016/5/13/chartex" xmlns:cx8="http://schemas.microsoft.com/office/drawing/2016/5/14/chartex" xmlns:mc="http://schemas.openxmlformats.org/markup-compatibility/2006" xmlns:aink="http://schemas.microsoft.com/office/drawing/2016/ink" xmlns:am3d="http://schemas.microsoft.com/office/drawing/2017/model3d" xmlns:o="urn:schemas-microsoft-com:office:office" xmlns:r="http://schemas.openxmlformats.org/officeDocument/2006/relationships" xmlns:m="http://schemas.openxmlformats.org/officeDocument/2006/math" xmlns:v="urn:schemas-microsoft-com:vml" xmlns:wp14="http://schemas.microsoft.com/office/word/2010/wordprocessingDrawing" xmlns:wp="http://schemas.openxmlformats.org/drawingml/2006/wordprocessingDrawing" xmlns:w10="urn:schemas-microsoft-com:office:word" xmlns:w="http://schemas.openxmlformats.org/wordprocessingml/2006/main" xmlns:w14="http://schemas.microsoft.com/office/word/2010/wordml" xmlns:w15="http://schemas.microsoft.com/office/word/2012/wordml" xmlns:w16cex="http://schemas.microsoft.com/office/word/2018/wordml/cex" xmlns:w16cid="http://schemas.microsoft.com/office/word/2016/wordml/cid" xmlns:w16="http://schemas.microsoft.com/office/word/2018/wordml" xmlns:w16se="http://schemas.microsoft.com/office/word/2015/wordml/symex" xmlns:wpg="http://schemas.microsoft.com/office/word/2010/wordprocessingGroup" xmlns:wpi="http://schemas.microsoft.com/office/word/2010/wordprocessingInk" xmlns:wne="http://schemas.microsoft.com/office/word/2006/wordml" xmlns:wps="http://schemas.microsoft.com/office/word/2010/wordprocessingShape" mc:Ignorable="w14 w15 w16se w16cid w16 w16cex wp14">
-  <w16cex:commentExtensible w16cex:durableId="229EE766" w16cex:dateUtc="2020-06-25T08:05:00Z"/>
-  <w16cex:commentExtensible w16cex:durableId="229EE77F" w16cex:dateUtc="2020-06-25T08:06:00Z"/>
-  <w16cex:commentExtensible w16cex:durableId="229EE7B3" w16cex:dateUtc="2020-06-25T08:06:00Z"/>
-  <w16cex:commentExtensible w16cex:durableId="229EE8AC" w16cex:dateUtc="2020-06-25T08:11:00Z"/>
-  <w16cex:commentExtensible w16cex:durableId="229EE900" w16cex:dateUtc="2020-06-25T08:12:00Z"/>
-  <w16cex:commentExtensible w16cex:durableId="229EEADC" w16cex:dateUtc="2020-06-25T08:20:00Z"/>
-  <w16cex:commentExtensible w16cex:durableId="229EEAF7" w16cex:dateUtc="2020-06-25T08:20:00Z"/>
-  <w16cex:commentExtensible w16cex:durableId="229EEB0E" w16cex:dateUtc="2020-06-25T08:21:00Z"/>
-  <w16cex:commentExtensible w16cex:durableId="229EEB1B" w16cex:dateUtc="2020-06-25T08:21:00Z"/>
-  <w16cex:commentExtensible w16cex:durableId="229EECBD" w16cex:dateUtc="2020-06-25T08:28:00Z"/>
-  <w16cex:commentExtensible w16cex:durableId="229EEEDB" w16cex:dateUtc="2020-06-25T08:37:00Z"/>
-  <w16cex:commentExtensible w16cex:durableId="229EEEFD" w16cex:dateUtc="2020-06-25T08:38:00Z"/>
-  <w16cex:commentExtensible w16cex:durableId="229EEF10" w16cex:dateUtc="2020-06-25T08:38:00Z"/>
-  <w16cex:commentExtensible w16cex:durableId="229EEFF2" w16cex:dateUtc="2020-06-25T08:42:00Z"/>
-  <w16cex:commentExtensible w16cex:durableId="229EF16D" w16cex:dateUtc="2020-06-25T08:48:00Z"/>
-  <w16cex:commentExtensible w16cex:durableId="229EF1FF" w16cex:dateUtc="2020-06-25T08:50:00Z"/>
-  <w16cex:commentExtensible w16cex:durableId="229EF20F" w16cex:dateUtc="2020-06-25T08:51:00Z"/>
-  <w16cex:commentExtensible w16cex:durableId="229EF2ED" w16cex:dateUtc="2020-06-25T08:54:00Z"/>
-  <w16cex:commentExtensible w16cex:durableId="229EF322" w16cex:dateUtc="2020-06-25T08:55:00Z"/>
-  <w16cex:commentExtensible w16cex:durableId="229EF383" w16cex:dateUtc="2020-06-25T08:57:00Z"/>
-  <w16cex:commentExtensible w16cex:durableId="229EF747" w16cex:dateUtc="2020-06-25T09:13:00Z"/>
-  <w16cex:commentExtensible w16cex:durableId="229EF77F" w16cex:dateUtc="2020-06-25T09:14:00Z"/>
-  <w16cex:commentExtensible w16cex:durableId="229EF51F" w16cex:dateUtc="2020-06-25T09:04:00Z"/>
-  <w16cex:commentExtensible w16cex:durableId="229EF701" w16cex:dateUtc="2020-06-25T09:12:00Z"/>
-  <w16cex:commentExtensible w16cex:durableId="229EF80A" w16cex:dateUtc="2020-06-25T09:16:00Z"/>
-  <w16cex:commentExtensible w16cex:durableId="229EF565" w16cex:dateUtc="2020-06-25T09:05:00Z"/>
-  <w16cex:commentExtensible w16cex:durableId="229EF656" w16cex:dateUtc="2020-06-25T09:09:00Z"/>
-  <w16cex:commentExtensible w16cex:durableId="229EF856" w16cex:dateUtc="2020-06-25T09:17:00Z"/>
-</w16cex:commentsExtensible>
-</file>
-
-<file path=word/commentsIds.xml><?xml version="1.0" encoding="utf-8"?>
-<w16cid:commentsIds xmlns:wpc="http://schemas.microsoft.com/office/word/2010/wordprocessingCanvas" xmlns:cx="http://schemas.microsoft.com/office/drawing/2014/chartex" xmlns:cx1="http://schemas.microsoft.com/office/drawing/2015/9/8/chartex" xmlns:cx2="http://schemas.microsoft.com/office/drawing/2015/10/21/chartex" xmlns:cx3="http://schemas.microsoft.com/office/drawing/2016/5/9/chartex" xmlns:cx4="http://schemas.microsoft.com/office/drawing/2016/5/10/chartex" xmlns:cx5="http://schemas.microsoft.com/office/drawing/2016/5/11/chartex" xmlns:cx6="http://schemas.microsoft.com/office/drawing/2016/5/12/chartex" xmlns:cx7="http://schemas.microsoft.com/office/drawing/2016/5/13/chartex" xmlns:cx8="http://schemas.microsoft.com/office/drawing/2016/5/14/chartex" xmlns:mc="http://schemas.openxmlformats.org/markup-compatibility/2006" xmlns:aink="http://schemas.microsoft.com/office/drawing/2016/ink" xmlns:am3d="http://schemas.microsoft.com/office/drawing/2017/model3d" xmlns:o="urn:schemas-microsoft-com:office:office" xmlns:r="http://schemas.openxmlformats.org/officeDocument/2006/relationships" xmlns:m="http://schemas.openxmlformats.org/officeDocument/2006/math" xmlns:v="urn:schemas-microsoft-com:vml" xmlns:wp14="http://schemas.microsoft.com/office/word/2010/wordprocessingDrawing" xmlns:wp="http://schemas.openxmlformats.org/drawingml/2006/wordprocessingDrawing" xmlns:w10="urn:schemas-microsoft-com:office:word" xmlns:w="http://schemas.openxmlformats.org/wordprocessingml/2006/main" xmlns:w14="http://schemas.microsoft.com/office/word/2010/wordml" xmlns:w15="http://schemas.microsoft.com/office/word/2012/wordml" xmlns:w16cex="http://schemas.microsoft.com/office/word/2018/wordml/cex" xmlns:w16cid="http://schemas.microsoft.com/office/word/2016/wordml/cid" xmlns:w16="http://schemas.microsoft.com/office/word/2018/wordml" xmlns:w16se="http://schemas.microsoft.com/office/word/2015/wordml/symex" xmlns:wpg="http://schemas.microsoft.com/office/word/2010/wordprocessingGroup" xmlns:wpi="http://schemas.microsoft.com/office/word/2010/wordprocessingInk" xmlns:wne="http://schemas.microsoft.com/office/word/2006/wordml" xmlns:wps="http://schemas.microsoft.com/office/word/2010/wordprocessingShape" mc:Ignorable="w14 w15 w16se w16cid w16 w16cex wp14">
-  <w16cid:commentId w16cid:paraId="56894389" w16cid:durableId="229EE766"/>
-  <w16cid:commentId w16cid:paraId="5B73F757" w16cid:durableId="229EE77F"/>
-  <w16cid:commentId w16cid:paraId="67909681" w16cid:durableId="229EE7B3"/>
-  <w16cid:commentId w16cid:paraId="6B963899" w16cid:durableId="229EE8AC"/>
-  <w16cid:commentId w16cid:paraId="32983529" w16cid:durableId="229EE900"/>
-  <w16cid:commentId w16cid:paraId="1E8699FC" w16cid:durableId="229EEADC"/>
-  <w16cid:commentId w16cid:paraId="19180E15" w16cid:durableId="229EEAF7"/>
-  <w16cid:commentId w16cid:paraId="7837A617" w16cid:durableId="229EEB0E"/>
-  <w16cid:commentId w16cid:paraId="0D4EEB04" w16cid:durableId="229EEB1B"/>
-  <w16cid:commentId w16cid:paraId="53953E78" w16cid:durableId="229EECBD"/>
-  <w16cid:commentId w16cid:paraId="2B9D3318" w16cid:durableId="229EEEDB"/>
-  <w16cid:commentId w16cid:paraId="163B632B" w16cid:durableId="229EEEFD"/>
-  <w16cid:commentId w16cid:paraId="339A1678" w16cid:durableId="229EEF10"/>
-  <w16cid:commentId w16cid:paraId="06E341A7" w16cid:durableId="229EEFF2"/>
-  <w16cid:commentId w16cid:paraId="51F4075C" w16cid:durableId="229EF16D"/>
-  <w16cid:commentId w16cid:paraId="0C2CF0FF" w16cid:durableId="229EF1FF"/>
-  <w16cid:commentId w16cid:paraId="6C17E4D1" w16cid:durableId="229EF20F"/>
-  <w16cid:commentId w16cid:paraId="06E72B7B" w16cid:durableId="229EF2ED"/>
-  <w16cid:commentId w16cid:paraId="20E72A86" w16cid:durableId="229EF322"/>
-  <w16cid:commentId w16cid:paraId="47D1EA45" w16cid:durableId="229EF383"/>
-  <w16cid:commentId w16cid:paraId="12DC382B" w16cid:durableId="229EF747"/>
-  <w16cid:commentId w16cid:paraId="0CC304E8" w16cid:durableId="229EF77F"/>
-  <w16cid:commentId w16cid:paraId="2D2880B0" w16cid:durableId="229EF51F"/>
-  <w16cid:commentId w16cid:paraId="4C7D43D4" w16cid:durableId="229EF701"/>
-  <w16cid:commentId w16cid:paraId="4FA75A00" w16cid:durableId="229EF80A"/>
-  <w16cid:commentId w16cid:paraId="141470F7" w16cid:durableId="229EF565"/>
-  <w16cid:commentId w16cid:paraId="5CAC9EBB" w16cid:durableId="229EF656"/>
-  <w16cid:commentId w16cid:paraId="15CBF2F9" w16cid:durableId="229EF856"/>
-</w16cid:commentsIds>
 </file>
 
 <file path=word/endnotes.xml><?xml version="1.0" encoding="utf-8"?>
@@ -9697,14 +8604,6 @@
     <w:abstractNumId w:val="0"/>
   </w:num>
 </w:numbering>
-</file>
-
-<file path=word/people.xml><?xml version="1.0" encoding="utf-8"?>
-<w15:people xmlns:wpc="http://schemas.microsoft.com/office/word/2010/wordprocessingCanvas" xmlns:cx="http://schemas.microsoft.com/office/drawing/2014/chartex" xmlns:cx1="http://schemas.microsoft.com/office/drawing/2015/9/8/chartex" xmlns:cx2="http://schemas.microsoft.com/office/drawing/2015/10/21/chartex" xmlns:cx3="http://schemas.microsoft.com/office/drawing/2016/5/9/chartex" xmlns:cx4="http://schemas.microsoft.com/office/drawing/2016/5/10/chartex" xmlns:cx5="http://schemas.microsoft.com/office/drawing/2016/5/11/chartex" xmlns:cx6="http://schemas.microsoft.com/office/drawing/2016/5/12/chartex" xmlns:cx7="http://schemas.microsoft.com/office/drawing/2016/5/13/chartex" xmlns:cx8="http://schemas.microsoft.com/office/drawing/2016/5/14/chartex" xmlns:mc="http://schemas.openxmlformats.org/markup-compatibility/2006" xmlns:aink="http://schemas.microsoft.com/office/drawing/2016/ink" xmlns:am3d="http://schemas.microsoft.com/office/drawing/2017/model3d" xmlns:o="urn:schemas-microsoft-com:office:office" xmlns:r="http://schemas.openxmlformats.org/officeDocument/2006/relationships" xmlns:m="http://schemas.openxmlformats.org/officeDocument/2006/math" xmlns:v="urn:schemas-microsoft-com:vml" xmlns:wp14="http://schemas.microsoft.com/office/word/2010/wordprocessingDrawing" xmlns:wp="http://schemas.openxmlformats.org/drawingml/2006/wordprocessingDrawing" xmlns:w10="urn:schemas-microsoft-com:office:word" xmlns:w="http://schemas.openxmlformats.org/wordprocessingml/2006/main" xmlns:w14="http://schemas.microsoft.com/office/word/2010/wordml" xmlns:w15="http://schemas.microsoft.com/office/word/2012/wordml" xmlns:w16cex="http://schemas.microsoft.com/office/word/2018/wordml/cex" xmlns:w16cid="http://schemas.microsoft.com/office/word/2016/wordml/cid" xmlns:w16="http://schemas.microsoft.com/office/word/2018/wordml" xmlns:w16se="http://schemas.microsoft.com/office/word/2015/wordml/symex" xmlns:wpg="http://schemas.microsoft.com/office/word/2010/wordprocessingGroup" xmlns:wpi="http://schemas.microsoft.com/office/word/2010/wordprocessingInk" xmlns:wne="http://schemas.microsoft.com/office/word/2006/wordml" xmlns:wps="http://schemas.microsoft.com/office/word/2010/wordprocessingShape" mc:Ignorable="w14 w15 w16se w16cid w16 w16cex wp14">
-  <w15:person w15:author="Bird, Robert E">
-    <w15:presenceInfo w15:providerId="AD" w15:userId="S::rebird@ic.ac.uk::8e838aa6-db16-40a4-a30e-d2a1be14c972"/>
-  </w15:person>
-</w15:people>
 </file>
 
 <file path=word/styles.xml><?xml version="1.0" encoding="utf-8"?>

</xml_diff>